<commit_message>
Symbol data types and BigInt Data Types
</commit_message>
<xml_diff>
--- a/TypeScript.docx
+++ b/TypeScript.docx
@@ -1722,10 +1722,13 @@
           <w:szCs w:val="28"/>
           <w:lang w:val="en-US"/>
         </w:rPr>
-        <w:t xml:space="preserve">{id: number, name: string, isActive: </w:t>
-      </w:r>
-      <w:proofErr w:type="spellStart"/>
-      <w:r>
+        <w:t>{id: number, name: string, isActive: boolean} = {id:1, name: “Ashu", isActive: true};</w:t>
+      </w:r>
+    </w:p>
+    <w:p>
+      <w:pPr>
+        <w:pStyle w:val="ListParagraph"/>
+        <w:ind w:left="1211"/>
         <w:rPr>
           <w:rFonts w:ascii="Times New Roman" w:hAnsi="Times New Roman" w:cs="Times New Roman"/>
           <w:color w:val="4472C4" w:themeColor="accent1"/>
@@ -1733,9 +1736,7 @@
           <w:szCs w:val="28"/>
           <w:lang w:val="en-US"/>
         </w:rPr>
-        <w:t>boolean</w:t>
-      </w:r>
-      <w:proofErr w:type="spellEnd"/>
+      </w:pPr>
       <w:r>
         <w:rPr>
           <w:rFonts w:ascii="Times New Roman" w:hAnsi="Times New Roman" w:cs="Times New Roman"/>
@@ -1744,13 +1745,70 @@
           <w:szCs w:val="28"/>
           <w:lang w:val="en-US"/>
         </w:rPr>
-        <w:t>} = {id:1, name: “Ashu", isActive: true};</w:t>
-      </w:r>
-    </w:p>
-    <w:p>
-      <w:pPr>
-        <w:pStyle w:val="ListParagraph"/>
-        <w:ind w:left="1211"/>
+        <w:t>console.log(obj);</w:t>
+      </w:r>
+    </w:p>
+    <w:p>
+      <w:pPr>
+        <w:pStyle w:val="ListParagraph"/>
+        <w:ind w:left="786"/>
+        <w:rPr>
+          <w:rFonts w:ascii="Times New Roman" w:hAnsi="Times New Roman" w:cs="Times New Roman"/>
+          <w:sz w:val="28"/>
+          <w:szCs w:val="28"/>
+          <w:lang w:val="en-US"/>
+        </w:rPr>
+      </w:pPr>
+    </w:p>
+    <w:p>
+      <w:pPr>
+        <w:pStyle w:val="ListParagraph"/>
+        <w:numPr>
+          <w:ilvl w:val="0"/>
+          <w:numId w:val="4"/>
+        </w:numPr>
+        <w:rPr>
+          <w:rFonts w:ascii="Times New Roman" w:hAnsi="Times New Roman" w:cs="Times New Roman"/>
+          <w:sz w:val="28"/>
+          <w:szCs w:val="28"/>
+          <w:lang w:val="en-US"/>
+        </w:rPr>
+      </w:pPr>
+      <w:r>
+        <w:rPr>
+          <w:rFonts w:ascii="Times New Roman" w:hAnsi="Times New Roman" w:cs="Times New Roman"/>
+          <w:sz w:val="28"/>
+          <w:szCs w:val="28"/>
+          <w:lang w:val="en-US"/>
+        </w:rPr>
+        <w:t>Special Data Types?</w:t>
+      </w:r>
+    </w:p>
+    <w:p>
+      <w:pPr>
+        <w:pStyle w:val="ListParagraph"/>
+        <w:ind w:left="786"/>
+        <w:rPr>
+          <w:rFonts w:ascii="Times New Roman" w:hAnsi="Times New Roman" w:cs="Times New Roman"/>
+          <w:sz w:val="28"/>
+          <w:szCs w:val="28"/>
+          <w:lang w:val="en-US"/>
+        </w:rPr>
+      </w:pPr>
+      <w:r>
+        <w:rPr>
+          <w:rFonts w:ascii="Times New Roman" w:hAnsi="Times New Roman" w:cs="Times New Roman"/>
+          <w:sz w:val="28"/>
+          <w:szCs w:val="28"/>
+          <w:lang w:val="en-US"/>
+        </w:rPr>
+        <w:t>These are extra types provided by Typescript,</w:t>
+      </w:r>
+    </w:p>
+    <w:p>
+      <w:pPr>
+        <w:pStyle w:val="ListParagraph"/>
+        <w:ind w:left="786"/>
         <w:rPr>
           <w:rFonts w:ascii="Times New Roman" w:hAnsi="Times New Roman" w:cs="Times New Roman"/>
           <w:color w:val="4472C4" w:themeColor="accent1"/>
@@ -1767,70 +1825,9 @@
           <w:szCs w:val="28"/>
           <w:lang w:val="en-US"/>
         </w:rPr>
-        <w:t>console.log(obj);</w:t>
-      </w:r>
-    </w:p>
-    <w:p>
-      <w:pPr>
-        <w:pStyle w:val="ListParagraph"/>
-        <w:ind w:left="786"/>
-        <w:rPr>
-          <w:rFonts w:ascii="Times New Roman" w:hAnsi="Times New Roman" w:cs="Times New Roman"/>
-          <w:sz w:val="28"/>
-          <w:szCs w:val="28"/>
-          <w:lang w:val="en-US"/>
-        </w:rPr>
-      </w:pPr>
-    </w:p>
-    <w:p>
-      <w:pPr>
-        <w:pStyle w:val="ListParagraph"/>
-        <w:numPr>
-          <w:ilvl w:val="0"/>
-          <w:numId w:val="4"/>
-        </w:numPr>
-        <w:rPr>
-          <w:rFonts w:ascii="Times New Roman" w:hAnsi="Times New Roman" w:cs="Times New Roman"/>
-          <w:sz w:val="28"/>
-          <w:szCs w:val="28"/>
-          <w:lang w:val="en-US"/>
-        </w:rPr>
-      </w:pPr>
-      <w:r>
-        <w:rPr>
-          <w:rFonts w:ascii="Times New Roman" w:hAnsi="Times New Roman" w:cs="Times New Roman"/>
-          <w:sz w:val="28"/>
-          <w:szCs w:val="28"/>
-          <w:lang w:val="en-US"/>
-        </w:rPr>
-        <w:t>Special Data Types?</w:t>
-      </w:r>
-    </w:p>
-    <w:p>
-      <w:pPr>
-        <w:pStyle w:val="ListParagraph"/>
-        <w:ind w:left="786"/>
-        <w:rPr>
-          <w:rFonts w:ascii="Times New Roman" w:hAnsi="Times New Roman" w:cs="Times New Roman"/>
-          <w:sz w:val="28"/>
-          <w:szCs w:val="28"/>
-          <w:lang w:val="en-US"/>
-        </w:rPr>
-      </w:pPr>
-      <w:r>
-        <w:rPr>
-          <w:rFonts w:ascii="Times New Roman" w:hAnsi="Times New Roman" w:cs="Times New Roman"/>
-          <w:sz w:val="28"/>
-          <w:szCs w:val="28"/>
-          <w:lang w:val="en-US"/>
-        </w:rPr>
-        <w:t>These are extra types provided by Typescript,</w:t>
-      </w:r>
-    </w:p>
-    <w:p>
-      <w:pPr>
-        <w:pStyle w:val="ListParagraph"/>
-        <w:ind w:left="786"/>
+        <w:t xml:space="preserve">Ex: </w:t>
+      </w:r>
+      <w:r>
         <w:rPr>
           <w:rFonts w:ascii="Times New Roman" w:hAnsi="Times New Roman" w:cs="Times New Roman"/>
           <w:color w:val="4472C4" w:themeColor="accent1"/>
@@ -1838,25 +1835,6 @@
           <w:szCs w:val="28"/>
           <w:lang w:val="en-US"/>
         </w:rPr>
-      </w:pPr>
-      <w:r>
-        <w:rPr>
-          <w:rFonts w:ascii="Times New Roman" w:hAnsi="Times New Roman" w:cs="Times New Roman"/>
-          <w:color w:val="4472C4" w:themeColor="accent1"/>
-          <w:sz w:val="28"/>
-          <w:szCs w:val="28"/>
-          <w:lang w:val="en-US"/>
-        </w:rPr>
-        <w:t xml:space="preserve">Ex: </w:t>
-      </w:r>
-      <w:r>
-        <w:rPr>
-          <w:rFonts w:ascii="Times New Roman" w:hAnsi="Times New Roman" w:cs="Times New Roman"/>
-          <w:color w:val="4472C4" w:themeColor="accent1"/>
-          <w:sz w:val="28"/>
-          <w:szCs w:val="28"/>
-          <w:lang w:val="en-US"/>
-        </w:rPr>
         <w:t xml:space="preserve">Any, unknown, void, never. </w:t>
       </w:r>
     </w:p>
@@ -1955,29 +1933,7 @@
           <w:szCs w:val="28"/>
           <w:lang w:val="en-US"/>
         </w:rPr>
-        <w:t xml:space="preserve"> Void used for functions that </w:t>
-      </w:r>
-      <w:proofErr w:type="gramStart"/>
-      <w:r>
-        <w:rPr>
-          <w:rFonts w:ascii="Times New Roman" w:hAnsi="Times New Roman" w:cs="Times New Roman"/>
-          <w:color w:val="000000" w:themeColor="text1"/>
-          <w:sz w:val="28"/>
-          <w:szCs w:val="28"/>
-          <w:lang w:val="en-US"/>
-        </w:rPr>
-        <w:t>don’t</w:t>
-      </w:r>
-      <w:proofErr w:type="gramEnd"/>
-      <w:r>
-        <w:rPr>
-          <w:rFonts w:ascii="Times New Roman" w:hAnsi="Times New Roman" w:cs="Times New Roman"/>
-          <w:color w:val="000000" w:themeColor="text1"/>
-          <w:sz w:val="28"/>
-          <w:szCs w:val="28"/>
-          <w:lang w:val="en-US"/>
-        </w:rPr>
-        <w:t xml:space="preserve"> return anything.</w:t>
+        <w:t xml:space="preserve"> Void used for functions that don’t return anything.</w:t>
       </w:r>
     </w:p>
     <w:p>
@@ -2384,7 +2340,25 @@
           <w:szCs w:val="32"/>
           <w:lang w:val="en-US"/>
         </w:rPr>
-        <w:t xml:space="preserve"> Data Types:</w:t>
+        <w:t xml:space="preserve"> Data Types</w:t>
+      </w:r>
+      <w:r>
+        <w:rPr>
+          <w:rFonts w:ascii="Times New Roman" w:hAnsi="Times New Roman" w:cs="Times New Roman"/>
+          <w:sz w:val="32"/>
+          <w:szCs w:val="32"/>
+          <w:lang w:val="en-US"/>
+        </w:rPr>
+        <w:t xml:space="preserve"> &amp; TypeScript Configuration</w:t>
+      </w:r>
+      <w:r>
+        <w:rPr>
+          <w:rFonts w:ascii="Times New Roman" w:hAnsi="Times New Roman" w:cs="Times New Roman"/>
+          <w:sz w:val="32"/>
+          <w:szCs w:val="32"/>
+          <w:lang w:val="en-US"/>
+        </w:rPr>
+        <w:t>:</w:t>
       </w:r>
     </w:p>
     <w:p>
@@ -2521,15 +2495,7 @@
           <w:sz w:val="28"/>
           <w:szCs w:val="28"/>
         </w:rPr>
-        <w:t xml:space="preserve">var variable_name: </w:t>
-      </w:r>
-      <w:r>
-        <w:rPr>
-          <w:rFonts w:ascii="Times New Roman" w:hAnsi="Times New Roman" w:cs="Times New Roman"/>
-          <w:sz w:val="28"/>
-          <w:szCs w:val="28"/>
-        </w:rPr>
-        <w:t>datatype</w:t>
+        <w:t>var variable_name: datatype</w:t>
       </w:r>
       <w:r>
         <w:rPr>
@@ -2559,19 +2525,9 @@
     <w:p>
       <w:pPr>
         <w:pStyle w:val="ListParagraph"/>
-        <w:rPr>
-          <w:rFonts w:ascii="Times New Roman" w:hAnsi="Times New Roman" w:cs="Times New Roman"/>
-          <w:sz w:val="28"/>
-          <w:szCs w:val="28"/>
-        </w:rPr>
-      </w:pPr>
-    </w:p>
-    <w:p>
-      <w:pPr>
-        <w:pStyle w:val="ListParagraph"/>
-        <w:numPr>
-          <w:ilvl w:val="0"/>
-          <w:numId w:val="13"/>
+        <w:numPr>
+          <w:ilvl w:val="0"/>
+          <w:numId w:val="15"/>
         </w:numPr>
         <w:rPr>
           <w:rFonts w:ascii="Times New Roman" w:hAnsi="Times New Roman" w:cs="Times New Roman"/>
@@ -2603,7 +2559,7 @@
         <w:pStyle w:val="ListParagraph"/>
         <w:numPr>
           <w:ilvl w:val="0"/>
-          <w:numId w:val="13"/>
+          <w:numId w:val="15"/>
         </w:numPr>
         <w:rPr>
           <w:rFonts w:ascii="Times New Roman" w:hAnsi="Times New Roman" w:cs="Times New Roman"/>
@@ -2635,7 +2591,7 @@
         <w:pStyle w:val="ListParagraph"/>
         <w:numPr>
           <w:ilvl w:val="0"/>
-          <w:numId w:val="13"/>
+          <w:numId w:val="15"/>
         </w:numPr>
         <w:rPr>
           <w:rFonts w:ascii="Times New Roman" w:hAnsi="Times New Roman" w:cs="Times New Roman"/>
@@ -2667,7 +2623,7 @@
         <w:pStyle w:val="ListParagraph"/>
         <w:numPr>
           <w:ilvl w:val="0"/>
-          <w:numId w:val="13"/>
+          <w:numId w:val="15"/>
         </w:numPr>
         <w:rPr>
           <w:rFonts w:ascii="Times New Roman" w:hAnsi="Times New Roman" w:cs="Times New Roman"/>
@@ -2693,13 +2649,21 @@
         </w:rPr>
         <w:t>: Represents integers of arbitrary length, larger than Number can hold.</w:t>
       </w:r>
-    </w:p>
-    <w:p>
-      <w:pPr>
-        <w:pStyle w:val="ListParagraph"/>
-        <w:numPr>
-          <w:ilvl w:val="0"/>
-          <w:numId w:val="13"/>
+      <w:r>
+        <w:rPr>
+          <w:rFonts w:ascii="Times New Roman" w:hAnsi="Times New Roman" w:cs="Times New Roman"/>
+          <w:sz w:val="28"/>
+          <w:szCs w:val="28"/>
+        </w:rPr>
+        <w:t xml:space="preserve"> Maximum Integer Number, MAX_SAFE_INTEGER = 2^53 -1 (TWO KI POWER 53 MINUS ONE)</w:t>
+      </w:r>
+    </w:p>
+    <w:p>
+      <w:pPr>
+        <w:pStyle w:val="ListParagraph"/>
+        <w:numPr>
+          <w:ilvl w:val="0"/>
+          <w:numId w:val="15"/>
         </w:numPr>
         <w:rPr>
           <w:rFonts w:ascii="Times New Roman" w:hAnsi="Times New Roman" w:cs="Times New Roman"/>
@@ -2731,7 +2695,7 @@
         <w:pStyle w:val="ListParagraph"/>
         <w:numPr>
           <w:ilvl w:val="0"/>
-          <w:numId w:val="13"/>
+          <w:numId w:val="15"/>
         </w:numPr>
         <w:rPr>
           <w:rFonts w:ascii="Times New Roman" w:hAnsi="Times New Roman" w:cs="Times New Roman"/>
@@ -2763,7 +2727,7 @@
         <w:pStyle w:val="ListParagraph"/>
         <w:numPr>
           <w:ilvl w:val="0"/>
-          <w:numId w:val="13"/>
+          <w:numId w:val="15"/>
         </w:numPr>
         <w:rPr>
           <w:rFonts w:ascii="Times New Roman" w:hAnsi="Times New Roman" w:cs="Times New Roman"/>
@@ -2796,31 +2760,27 @@
         <w:ind w:left="644"/>
         <w:rPr>
           <w:rFonts w:ascii="Times New Roman" w:hAnsi="Times New Roman" w:cs="Times New Roman"/>
+          <w:sz w:val="28"/>
+          <w:szCs w:val="28"/>
+        </w:rPr>
+      </w:pPr>
+    </w:p>
+    <w:p>
+      <w:pPr>
+        <w:pStyle w:val="ListParagraph"/>
+        <w:numPr>
+          <w:ilvl w:val="0"/>
+          <w:numId w:val="13"/>
+        </w:numPr>
+        <w:rPr>
+          <w:rFonts w:ascii="Times New Roman" w:hAnsi="Times New Roman" w:cs="Times New Roman"/>
           <w:b/>
           <w:bCs/>
           <w:sz w:val="28"/>
           <w:szCs w:val="28"/>
         </w:rPr>
       </w:pPr>
-    </w:p>
-    <w:p>
-      <w:pPr>
-        <w:pStyle w:val="ListParagraph"/>
-        <w:ind w:left="644"/>
-        <w:rPr>
-          <w:rFonts w:ascii="Times New Roman" w:hAnsi="Times New Roman" w:cs="Times New Roman"/>
-          <w:sz w:val="28"/>
-          <w:szCs w:val="28"/>
-        </w:rPr>
-      </w:pPr>
-    </w:p>
-    <w:p>
-      <w:pPr>
-        <w:pStyle w:val="ListParagraph"/>
-        <w:numPr>
-          <w:ilvl w:val="0"/>
-          <w:numId w:val="13"/>
-        </w:numPr>
+      <w:r>
         <w:rPr>
           <w:rFonts w:ascii="Times New Roman" w:hAnsi="Times New Roman" w:cs="Times New Roman"/>
           <w:b/>
@@ -2828,15 +2788,6 @@
           <w:sz w:val="28"/>
           <w:szCs w:val="28"/>
         </w:rPr>
-      </w:pPr>
-      <w:r>
-        <w:rPr>
-          <w:rFonts w:ascii="Times New Roman" w:hAnsi="Times New Roman" w:cs="Times New Roman"/>
-          <w:b/>
-          <w:bCs/>
-          <w:sz w:val="28"/>
-          <w:szCs w:val="28"/>
-        </w:rPr>
         <w:t>TypeScript Config file:</w:t>
       </w:r>
     </w:p>
@@ -2865,6 +2816,27 @@
     <w:p>
       <w:pPr>
         <w:pStyle w:val="ListParagraph"/>
+        <w:ind w:left="927"/>
+        <w:rPr>
+          <w:rFonts w:ascii="Times New Roman" w:hAnsi="Times New Roman" w:cs="Times New Roman"/>
+          <w:color w:val="EE0000"/>
+          <w:sz w:val="28"/>
+          <w:szCs w:val="28"/>
+        </w:rPr>
+      </w:pPr>
+      <w:r>
+        <w:rPr>
+          <w:rFonts w:ascii="Times New Roman" w:hAnsi="Times New Roman" w:cs="Times New Roman"/>
+          <w:color w:val="EE0000"/>
+          <w:sz w:val="28"/>
+          <w:szCs w:val="28"/>
+        </w:rPr>
+        <w:t xml:space="preserve">tsc --init </w:t>
+      </w:r>
+    </w:p>
+    <w:p>
+      <w:pPr>
+        <w:pStyle w:val="ListParagraph"/>
         <w:numPr>
           <w:ilvl w:val="0"/>
           <w:numId w:val="14"/>
@@ -2887,6 +2859,25 @@
     <w:p>
       <w:pPr>
         <w:pStyle w:val="ListParagraph"/>
+        <w:ind w:left="927"/>
+        <w:rPr>
+          <w:rFonts w:ascii="Times New Roman" w:hAnsi="Times New Roman" w:cs="Times New Roman"/>
+          <w:sz w:val="28"/>
+          <w:szCs w:val="28"/>
+        </w:rPr>
+      </w:pPr>
+      <w:r>
+        <w:rPr>
+          <w:rFonts w:ascii="Times New Roman" w:hAnsi="Times New Roman" w:cs="Times New Roman"/>
+          <w:sz w:val="28"/>
+          <w:szCs w:val="28"/>
+        </w:rPr>
+        <w:t>We can change according to my use case.</w:t>
+      </w:r>
+    </w:p>
+    <w:p>
+      <w:pPr>
+        <w:pStyle w:val="ListParagraph"/>
         <w:numPr>
           <w:ilvl w:val="0"/>
           <w:numId w:val="14"/>
@@ -2904,6 +2895,28 @@
           <w:szCs w:val="28"/>
         </w:rPr>
         <w:t>Converts all TS file into JS file:</w:t>
+      </w:r>
+    </w:p>
+    <w:p>
+      <w:pPr>
+        <w:pStyle w:val="ListParagraph"/>
+        <w:ind w:left="927"/>
+        <w:rPr>
+          <w:rFonts w:ascii="Times New Roman" w:hAnsi="Times New Roman" w:cs="Times New Roman"/>
+          <w:color w:val="EE0000"/>
+          <w:sz w:val="28"/>
+          <w:szCs w:val="28"/>
+        </w:rPr>
+      </w:pPr>
+      <w:r>
+        <w:rPr>
+          <w:rFonts w:ascii="Times New Roman" w:hAnsi="Times New Roman" w:cs="Times New Roman"/>
+          <w:color w:val="EE0000"/>
+          <w:sz w:val="28"/>
+          <w:szCs w:val="28"/>
+        </w:rPr>
+        <w:lastRenderedPageBreak/>
+        <w:t xml:space="preserve">tsc </w:t>
       </w:r>
     </w:p>
     <w:p>
@@ -3332,6 +3345,119 @@
     </w:lvl>
   </w:abstractNum>
   <w:abstractNum w:abstractNumId="2" w15:restartNumberingAfterBreak="0">
+    <w:nsid w:val="2E912620"/>
+    <w:multiLevelType w:val="hybridMultilevel"/>
+    <w:tmpl w:val="44D8782C"/>
+    <w:lvl w:ilvl="0" w:tplc="40090001">
+      <w:start w:val="1"/>
+      <w:numFmt w:val="bullet"/>
+      <w:lvlText w:val=""/>
+      <w:lvlJc w:val="left"/>
+      <w:pPr>
+        <w:ind w:left="927" w:hanging="360"/>
+      </w:pPr>
+      <w:rPr>
+        <w:rFonts w:ascii="Symbol" w:hAnsi="Symbol" w:hint="default"/>
+      </w:rPr>
+    </w:lvl>
+    <w:lvl w:ilvl="1" w:tplc="FFFFFFFF" w:tentative="1">
+      <w:start w:val="1"/>
+      <w:numFmt w:val="bullet"/>
+      <w:lvlText w:val="o"/>
+      <w:lvlJc w:val="left"/>
+      <w:pPr>
+        <w:ind w:left="1647" w:hanging="360"/>
+      </w:pPr>
+      <w:rPr>
+        <w:rFonts w:ascii="Courier New" w:hAnsi="Courier New" w:cs="Courier New" w:hint="default"/>
+      </w:rPr>
+    </w:lvl>
+    <w:lvl w:ilvl="2" w:tplc="FFFFFFFF" w:tentative="1">
+      <w:start w:val="1"/>
+      <w:numFmt w:val="bullet"/>
+      <w:lvlText w:val=""/>
+      <w:lvlJc w:val="left"/>
+      <w:pPr>
+        <w:ind w:left="2367" w:hanging="360"/>
+      </w:pPr>
+      <w:rPr>
+        <w:rFonts w:ascii="Wingdings" w:hAnsi="Wingdings" w:hint="default"/>
+      </w:rPr>
+    </w:lvl>
+    <w:lvl w:ilvl="3" w:tplc="FFFFFFFF" w:tentative="1">
+      <w:start w:val="1"/>
+      <w:numFmt w:val="bullet"/>
+      <w:lvlText w:val=""/>
+      <w:lvlJc w:val="left"/>
+      <w:pPr>
+        <w:ind w:left="3087" w:hanging="360"/>
+      </w:pPr>
+      <w:rPr>
+        <w:rFonts w:ascii="Symbol" w:hAnsi="Symbol" w:hint="default"/>
+      </w:rPr>
+    </w:lvl>
+    <w:lvl w:ilvl="4" w:tplc="FFFFFFFF" w:tentative="1">
+      <w:start w:val="1"/>
+      <w:numFmt w:val="bullet"/>
+      <w:lvlText w:val="o"/>
+      <w:lvlJc w:val="left"/>
+      <w:pPr>
+        <w:ind w:left="3807" w:hanging="360"/>
+      </w:pPr>
+      <w:rPr>
+        <w:rFonts w:ascii="Courier New" w:hAnsi="Courier New" w:cs="Courier New" w:hint="default"/>
+      </w:rPr>
+    </w:lvl>
+    <w:lvl w:ilvl="5" w:tplc="FFFFFFFF" w:tentative="1">
+      <w:start w:val="1"/>
+      <w:numFmt w:val="bullet"/>
+      <w:lvlText w:val=""/>
+      <w:lvlJc w:val="left"/>
+      <w:pPr>
+        <w:ind w:left="4527" w:hanging="360"/>
+      </w:pPr>
+      <w:rPr>
+        <w:rFonts w:ascii="Wingdings" w:hAnsi="Wingdings" w:hint="default"/>
+      </w:rPr>
+    </w:lvl>
+    <w:lvl w:ilvl="6" w:tplc="FFFFFFFF" w:tentative="1">
+      <w:start w:val="1"/>
+      <w:numFmt w:val="bullet"/>
+      <w:lvlText w:val=""/>
+      <w:lvlJc w:val="left"/>
+      <w:pPr>
+        <w:ind w:left="5247" w:hanging="360"/>
+      </w:pPr>
+      <w:rPr>
+        <w:rFonts w:ascii="Symbol" w:hAnsi="Symbol" w:hint="default"/>
+      </w:rPr>
+    </w:lvl>
+    <w:lvl w:ilvl="7" w:tplc="FFFFFFFF" w:tentative="1">
+      <w:start w:val="1"/>
+      <w:numFmt w:val="bullet"/>
+      <w:lvlText w:val="o"/>
+      <w:lvlJc w:val="left"/>
+      <w:pPr>
+        <w:ind w:left="5967" w:hanging="360"/>
+      </w:pPr>
+      <w:rPr>
+        <w:rFonts w:ascii="Courier New" w:hAnsi="Courier New" w:cs="Courier New" w:hint="default"/>
+      </w:rPr>
+    </w:lvl>
+    <w:lvl w:ilvl="8" w:tplc="FFFFFFFF" w:tentative="1">
+      <w:start w:val="1"/>
+      <w:numFmt w:val="bullet"/>
+      <w:lvlText w:val=""/>
+      <w:lvlJc w:val="left"/>
+      <w:pPr>
+        <w:ind w:left="6687" w:hanging="360"/>
+      </w:pPr>
+      <w:rPr>
+        <w:rFonts w:ascii="Wingdings" w:hAnsi="Wingdings" w:hint="default"/>
+      </w:rPr>
+    </w:lvl>
+  </w:abstractNum>
+  <w:abstractNum w:abstractNumId="3" w15:restartNumberingAfterBreak="0">
     <w:nsid w:val="2F811B81"/>
     <w:multiLevelType w:val="multilevel"/>
     <w:tmpl w:val="40090029"/>
@@ -3435,7 +3561,7 @@
       </w:pPr>
     </w:lvl>
   </w:abstractNum>
-  <w:abstractNum w:abstractNumId="3" w15:restartNumberingAfterBreak="0">
+  <w:abstractNum w:abstractNumId="4" w15:restartNumberingAfterBreak="0">
     <w:nsid w:val="42FD3037"/>
     <w:multiLevelType w:val="hybridMultilevel"/>
     <w:tmpl w:val="DDCC7790"/>
@@ -3548,7 +3674,7 @@
       </w:rPr>
     </w:lvl>
   </w:abstractNum>
-  <w:abstractNum w:abstractNumId="4" w15:restartNumberingAfterBreak="0">
+  <w:abstractNum w:abstractNumId="5" w15:restartNumberingAfterBreak="0">
     <w:nsid w:val="4C1C1DCB"/>
     <w:multiLevelType w:val="hybridMultilevel"/>
     <w:tmpl w:val="8032664A"/>
@@ -3661,7 +3787,7 @@
       </w:rPr>
     </w:lvl>
   </w:abstractNum>
-  <w:abstractNum w:abstractNumId="5" w15:restartNumberingAfterBreak="0">
+  <w:abstractNum w:abstractNumId="6" w15:restartNumberingAfterBreak="0">
     <w:nsid w:val="552D6B19"/>
     <w:multiLevelType w:val="hybridMultilevel"/>
     <w:tmpl w:val="D5B89E50"/>
@@ -3774,7 +3900,7 @@
       </w:rPr>
     </w:lvl>
   </w:abstractNum>
-  <w:abstractNum w:abstractNumId="6" w15:restartNumberingAfterBreak="0">
+  <w:abstractNum w:abstractNumId="7" w15:restartNumberingAfterBreak="0">
     <w:nsid w:val="57E77C6D"/>
     <w:multiLevelType w:val="hybridMultilevel"/>
     <w:tmpl w:val="68482B8E"/>
@@ -3887,7 +4013,7 @@
       </w:rPr>
     </w:lvl>
   </w:abstractNum>
-  <w:abstractNum w:abstractNumId="7" w15:restartNumberingAfterBreak="0">
+  <w:abstractNum w:abstractNumId="8" w15:restartNumberingAfterBreak="0">
     <w:nsid w:val="585462AF"/>
     <w:multiLevelType w:val="multilevel"/>
     <w:tmpl w:val="4CE20E08"/>
@@ -4036,7 +4162,7 @@
       </w:rPr>
     </w:lvl>
   </w:abstractNum>
-  <w:abstractNum w:abstractNumId="8" w15:restartNumberingAfterBreak="0">
+  <w:abstractNum w:abstractNumId="9" w15:restartNumberingAfterBreak="0">
     <w:nsid w:val="5AE01D54"/>
     <w:multiLevelType w:val="hybridMultilevel"/>
     <w:tmpl w:val="C06209FE"/>
@@ -4149,7 +4275,7 @@
       </w:rPr>
     </w:lvl>
   </w:abstractNum>
-  <w:abstractNum w:abstractNumId="9" w15:restartNumberingAfterBreak="0">
+  <w:abstractNum w:abstractNumId="10" w15:restartNumberingAfterBreak="0">
     <w:nsid w:val="5F260433"/>
     <w:multiLevelType w:val="hybridMultilevel"/>
     <w:tmpl w:val="670A83B8"/>
@@ -4262,7 +4388,7 @@
       </w:rPr>
     </w:lvl>
   </w:abstractNum>
-  <w:abstractNum w:abstractNumId="10" w15:restartNumberingAfterBreak="0">
+  <w:abstractNum w:abstractNumId="11" w15:restartNumberingAfterBreak="0">
     <w:nsid w:val="742174A6"/>
     <w:multiLevelType w:val="hybridMultilevel"/>
     <w:tmpl w:val="B32E9BE6"/>
@@ -4375,7 +4501,7 @@
       </w:rPr>
     </w:lvl>
   </w:abstractNum>
-  <w:abstractNum w:abstractNumId="11" w15:restartNumberingAfterBreak="0">
+  <w:abstractNum w:abstractNumId="12" w15:restartNumberingAfterBreak="0">
     <w:nsid w:val="75C67ECB"/>
     <w:multiLevelType w:val="hybridMultilevel"/>
     <w:tmpl w:val="F51CCA26"/>
@@ -4488,7 +4614,7 @@
       </w:rPr>
     </w:lvl>
   </w:abstractNum>
-  <w:abstractNum w:abstractNumId="12" w15:restartNumberingAfterBreak="0">
+  <w:abstractNum w:abstractNumId="13" w15:restartNumberingAfterBreak="0">
     <w:nsid w:val="7B7F7E0E"/>
     <w:multiLevelType w:val="hybridMultilevel"/>
     <w:tmpl w:val="773A8AE6"/>
@@ -4601,7 +4727,7 @@
       </w:rPr>
     </w:lvl>
   </w:abstractNum>
-  <w:abstractNum w:abstractNumId="13" w15:restartNumberingAfterBreak="0">
+  <w:abstractNum w:abstractNumId="14" w15:restartNumberingAfterBreak="0">
     <w:nsid w:val="7DF748FB"/>
     <w:multiLevelType w:val="hybridMultilevel"/>
     <w:tmpl w:val="1F8A441C"/>
@@ -4715,46 +4841,49 @@
     </w:lvl>
   </w:abstractNum>
   <w:num w:numId="1" w16cid:durableId="661545724">
-    <w:abstractNumId w:val="2"/>
+    <w:abstractNumId w:val="3"/>
   </w:num>
   <w:num w:numId="2" w16cid:durableId="119537914">
     <w:abstractNumId w:val="1"/>
   </w:num>
   <w:num w:numId="3" w16cid:durableId="427426354">
-    <w:abstractNumId w:val="8"/>
+    <w:abstractNumId w:val="9"/>
   </w:num>
   <w:num w:numId="4" w16cid:durableId="1536849443">
-    <w:abstractNumId w:val="13"/>
+    <w:abstractNumId w:val="14"/>
   </w:num>
   <w:num w:numId="5" w16cid:durableId="1808008298">
-    <w:abstractNumId w:val="12"/>
+    <w:abstractNumId w:val="13"/>
   </w:num>
   <w:num w:numId="6" w16cid:durableId="1913588025">
     <w:abstractNumId w:val="0"/>
   </w:num>
   <w:num w:numId="7" w16cid:durableId="1390418286">
+    <w:abstractNumId w:val="8"/>
+  </w:num>
+  <w:num w:numId="8" w16cid:durableId="762993250">
     <w:abstractNumId w:val="7"/>
   </w:num>
-  <w:num w:numId="8" w16cid:durableId="762993250">
+  <w:num w:numId="9" w16cid:durableId="695884807">
+    <w:abstractNumId w:val="5"/>
+  </w:num>
+  <w:num w:numId="10" w16cid:durableId="1478573956">
+    <w:abstractNumId w:val="11"/>
+  </w:num>
+  <w:num w:numId="11" w16cid:durableId="775295112">
+    <w:abstractNumId w:val="10"/>
+  </w:num>
+  <w:num w:numId="12" w16cid:durableId="507793291">
     <w:abstractNumId w:val="6"/>
   </w:num>
-  <w:num w:numId="9" w16cid:durableId="695884807">
+  <w:num w:numId="13" w16cid:durableId="2120830113">
+    <w:abstractNumId w:val="12"/>
+  </w:num>
+  <w:num w:numId="14" w16cid:durableId="494302754">
     <w:abstractNumId w:val="4"/>
   </w:num>
-  <w:num w:numId="10" w16cid:durableId="1478573956">
-    <w:abstractNumId w:val="10"/>
-  </w:num>
-  <w:num w:numId="11" w16cid:durableId="775295112">
-    <w:abstractNumId w:val="9"/>
-  </w:num>
-  <w:num w:numId="12" w16cid:durableId="507793291">
-    <w:abstractNumId w:val="5"/>
-  </w:num>
-  <w:num w:numId="13" w16cid:durableId="2120830113">
-    <w:abstractNumId w:val="11"/>
-  </w:num>
-  <w:num w:numId="14" w16cid:durableId="494302754">
-    <w:abstractNumId w:val="3"/>
+  <w:num w:numId="15" w16cid:durableId="1220822534">
+    <w:abstractNumId w:val="2"/>
   </w:num>
 </w:numbering>
 </file>
@@ -5396,6 +5525,7 @@
   <w:style w:type="character" w:default="1" w:styleId="DefaultParagraphFont">
     <w:name w:val="Default Paragraph Font"/>
     <w:uiPriority w:val="1"/>
+    <w:semiHidden/>
     <w:unhideWhenUsed/>
   </w:style>
   <w:style w:type="table" w:default="1" w:styleId="TableNormal">

</xml_diff>

<commit_message>
Task form with TS
</commit_message>
<xml_diff>
--- a/TypeScript.docx
+++ b/TypeScript.docx
@@ -794,7 +794,25 @@
           <w:szCs w:val="28"/>
           <w:lang w:val="en-US"/>
         </w:rPr>
-        <w:t xml:space="preserve">Compilation every time. </w:t>
+        <w:t>Compilation every time</w:t>
+      </w:r>
+      <w:r>
+        <w:rPr>
+          <w:rFonts w:ascii="Times New Roman" w:hAnsi="Times New Roman" w:cs="Times New Roman"/>
+          <w:sz w:val="28"/>
+          <w:szCs w:val="28"/>
+          <w:lang w:val="en-US"/>
+        </w:rPr>
+        <w:t xml:space="preserve"> specific file.</w:t>
+      </w:r>
+      <w:r>
+        <w:rPr>
+          <w:rFonts w:ascii="Times New Roman" w:hAnsi="Times New Roman" w:cs="Times New Roman"/>
+          <w:sz w:val="28"/>
+          <w:szCs w:val="28"/>
+          <w:lang w:val="en-US"/>
+        </w:rPr>
+        <w:t xml:space="preserve"> </w:t>
       </w:r>
     </w:p>
     <w:p>
@@ -817,8 +835,116 @@
           <w:szCs w:val="28"/>
           <w:lang w:val="en-US"/>
         </w:rPr>
-        <w:t>npx tsc app.ts --watch</w:t>
-      </w:r>
+        <w:t xml:space="preserve">npx tsc app.ts </w:t>
+      </w:r>
+      <w:r>
+        <w:rPr>
+          <w:rFonts w:ascii="Times New Roman" w:hAnsi="Times New Roman" w:cs="Times New Roman"/>
+          <w:color w:val="EE0000"/>
+          <w:sz w:val="28"/>
+          <w:szCs w:val="28"/>
+          <w:lang w:val="en-US"/>
+        </w:rPr>
+        <w:t>--</w:t>
+      </w:r>
+      <w:r>
+        <w:rPr>
+          <w:rFonts w:ascii="Times New Roman" w:hAnsi="Times New Roman" w:cs="Times New Roman"/>
+          <w:color w:val="EE0000"/>
+          <w:sz w:val="28"/>
+          <w:szCs w:val="28"/>
+          <w:lang w:val="en-US"/>
+        </w:rPr>
+        <w:t>watch</w:t>
+      </w:r>
+    </w:p>
+    <w:p>
+      <w:pPr>
+        <w:pStyle w:val="ListParagraph"/>
+        <w:numPr>
+          <w:ilvl w:val="0"/>
+          <w:numId w:val="6"/>
+        </w:numPr>
+        <w:rPr>
+          <w:rFonts w:ascii="Times New Roman" w:hAnsi="Times New Roman" w:cs="Times New Roman"/>
+          <w:sz w:val="28"/>
+          <w:szCs w:val="28"/>
+          <w:lang w:val="en-US"/>
+        </w:rPr>
+      </w:pPr>
+      <w:r>
+        <w:rPr>
+          <w:rFonts w:ascii="Times New Roman" w:hAnsi="Times New Roman" w:cs="Times New Roman"/>
+          <w:sz w:val="28"/>
+          <w:szCs w:val="28"/>
+          <w:lang w:val="en-US"/>
+        </w:rPr>
+        <w:t xml:space="preserve">Compilation every time </w:t>
+      </w:r>
+      <w:r>
+        <w:rPr>
+          <w:rFonts w:ascii="Times New Roman" w:hAnsi="Times New Roman" w:cs="Times New Roman"/>
+          <w:sz w:val="28"/>
+          <w:szCs w:val="28"/>
+          <w:lang w:val="en-US"/>
+        </w:rPr>
+        <w:t>all</w:t>
+      </w:r>
+      <w:r>
+        <w:rPr>
+          <w:rFonts w:ascii="Times New Roman" w:hAnsi="Times New Roman" w:cs="Times New Roman"/>
+          <w:sz w:val="28"/>
+          <w:szCs w:val="28"/>
+          <w:lang w:val="en-US"/>
+        </w:rPr>
+        <w:t xml:space="preserve"> file. </w:t>
+      </w:r>
+    </w:p>
+    <w:p>
+      <w:pPr>
+        <w:pStyle w:val="ListParagraph"/>
+        <w:ind w:left="1069"/>
+        <w:rPr>
+          <w:rFonts w:ascii="Times New Roman" w:hAnsi="Times New Roman" w:cs="Times New Roman"/>
+          <w:color w:val="EE0000"/>
+          <w:sz w:val="28"/>
+          <w:szCs w:val="28"/>
+          <w:lang w:val="en-US"/>
+        </w:rPr>
+      </w:pPr>
+      <w:r>
+        <w:rPr>
+          <w:rFonts w:ascii="Times New Roman" w:hAnsi="Times New Roman" w:cs="Times New Roman"/>
+          <w:color w:val="EE0000"/>
+          <w:sz w:val="28"/>
+          <w:szCs w:val="28"/>
+          <w:lang w:val="en-US"/>
+        </w:rPr>
+        <w:t xml:space="preserve"> </w:t>
+      </w:r>
+      <w:r>
+        <w:rPr>
+          <w:rFonts w:ascii="Times New Roman" w:hAnsi="Times New Roman" w:cs="Times New Roman"/>
+          <w:color w:val="EE0000"/>
+          <w:sz w:val="28"/>
+          <w:szCs w:val="28"/>
+          <w:lang w:val="en-US"/>
+        </w:rPr>
+        <w:t>tsc --watch</w:t>
+      </w:r>
+    </w:p>
+    <w:p>
+      <w:pPr>
+        <w:pStyle w:val="ListParagraph"/>
+        <w:ind w:left="1069"/>
+        <w:rPr>
+          <w:rFonts w:ascii="Times New Roman" w:hAnsi="Times New Roman" w:cs="Times New Roman"/>
+          <w:color w:val="EE0000"/>
+          <w:sz w:val="28"/>
+          <w:szCs w:val="28"/>
+          <w:lang w:val="en-US"/>
+        </w:rPr>
+      </w:pPr>
     </w:p>
     <w:p>
       <w:pPr>
@@ -2924,33 +3050,47 @@
         <w:pStyle w:val="ListParagraph"/>
         <w:numPr>
           <w:ilvl w:val="0"/>
-          <w:numId w:val="14"/>
+          <w:numId w:val="6"/>
         </w:numPr>
         <w:rPr>
           <w:rFonts w:ascii="Times New Roman" w:hAnsi="Times New Roman" w:cs="Times New Roman"/>
           <w:sz w:val="28"/>
           <w:szCs w:val="28"/>
-        </w:rPr>
-      </w:pPr>
-      <w:r>
-        <w:rPr>
-          <w:rFonts w:ascii="Times New Roman" w:hAnsi="Times New Roman" w:cs="Times New Roman"/>
-          <w:sz w:val="28"/>
-          <w:szCs w:val="28"/>
-        </w:rPr>
-        <w:t>Common use of config:</w:t>
-      </w:r>
-    </w:p>
-    <w:p>
-      <w:pPr>
-        <w:pStyle w:val="ListParagraph"/>
-        <w:ind w:left="927"/>
-        <w:rPr>
-          <w:rFonts w:ascii="Times New Roman" w:hAnsi="Times New Roman" w:cs="Times New Roman"/>
-          <w:sz w:val="28"/>
-          <w:szCs w:val="28"/>
-        </w:rPr>
-      </w:pPr>
+          <w:lang w:val="en-US"/>
+        </w:rPr>
+      </w:pPr>
+      <w:r>
+        <w:rPr>
+          <w:rFonts w:ascii="Times New Roman" w:hAnsi="Times New Roman" w:cs="Times New Roman"/>
+          <w:sz w:val="28"/>
+          <w:szCs w:val="28"/>
+          <w:lang w:val="en-US"/>
+        </w:rPr>
+        <w:t xml:space="preserve">Compilation every time all file. </w:t>
+      </w:r>
+    </w:p>
+    <w:p>
+      <w:pPr>
+        <w:pStyle w:val="ListParagraph"/>
+        <w:ind w:left="1069"/>
+        <w:rPr>
+          <w:rFonts w:ascii="Times New Roman" w:hAnsi="Times New Roman" w:cs="Times New Roman"/>
+          <w:color w:val="EE0000"/>
+          <w:sz w:val="28"/>
+          <w:szCs w:val="28"/>
+          <w:lang w:val="en-US"/>
+        </w:rPr>
+      </w:pPr>
+      <w:r>
+        <w:rPr>
+          <w:rFonts w:ascii="Times New Roman" w:hAnsi="Times New Roman" w:cs="Times New Roman"/>
+          <w:color w:val="EE0000"/>
+          <w:sz w:val="28"/>
+          <w:szCs w:val="28"/>
+          <w:lang w:val="en-US"/>
+        </w:rPr>
+        <w:t xml:space="preserve"> tsc --watch</w:t>
+      </w:r>
     </w:p>
     <w:p>
       <w:pPr>

</xml_diff>

<commit_message>
special data types, any , void, unknowm, never
</commit_message>
<xml_diff>
--- a/TypeScript.docx
+++ b/TypeScript.docx
@@ -879,25 +879,7 @@
           <w:szCs w:val="28"/>
           <w:lang w:val="en-US"/>
         </w:rPr>
-        <w:t xml:space="preserve">Compilation every time </w:t>
-      </w:r>
-      <w:r>
-        <w:rPr>
-          <w:rFonts w:ascii="Times New Roman" w:hAnsi="Times New Roman" w:cs="Times New Roman"/>
-          <w:sz w:val="28"/>
-          <w:szCs w:val="28"/>
-          <w:lang w:val="en-US"/>
-        </w:rPr>
-        <w:t>all</w:t>
-      </w:r>
-      <w:r>
-        <w:rPr>
-          <w:rFonts w:ascii="Times New Roman" w:hAnsi="Times New Roman" w:cs="Times New Roman"/>
-          <w:sz w:val="28"/>
-          <w:szCs w:val="28"/>
-          <w:lang w:val="en-US"/>
-        </w:rPr>
-        <w:t xml:space="preserve"> file. </w:t>
+        <w:t xml:space="preserve">Compilation every time all file. </w:t>
       </w:r>
     </w:p>
     <w:p>
@@ -920,17 +902,7 @@
           <w:szCs w:val="28"/>
           <w:lang w:val="en-US"/>
         </w:rPr>
-        <w:t xml:space="preserve"> </w:t>
-      </w:r>
-      <w:r>
-        <w:rPr>
-          <w:rFonts w:ascii="Times New Roman" w:hAnsi="Times New Roman" w:cs="Times New Roman"/>
-          <w:color w:val="EE0000"/>
-          <w:sz w:val="28"/>
-          <w:szCs w:val="28"/>
-          <w:lang w:val="en-US"/>
-        </w:rPr>
-        <w:t>tsc --watch</w:t>
+        <w:t xml:space="preserve"> tsc --watch</w:t>
       </w:r>
     </w:p>
     <w:p>
@@ -1848,7 +1820,29 @@
           <w:szCs w:val="28"/>
           <w:lang w:val="en-US"/>
         </w:rPr>
-        <w:t>{id: number, name: string, isActive: boolean} = {id:1, name: “Ashu", isActive: true};</w:t>
+        <w:t xml:space="preserve">{id: number, name: string, isActive: </w:t>
+      </w:r>
+      <w:proofErr w:type="spellStart"/>
+      <w:r>
+        <w:rPr>
+          <w:rFonts w:ascii="Times New Roman" w:hAnsi="Times New Roman" w:cs="Times New Roman"/>
+          <w:color w:val="4472C4" w:themeColor="accent1"/>
+          <w:sz w:val="28"/>
+          <w:szCs w:val="28"/>
+          <w:lang w:val="en-US"/>
+        </w:rPr>
+        <w:t>boolean</w:t>
+      </w:r>
+      <w:proofErr w:type="spellEnd"/>
+      <w:r>
+        <w:rPr>
+          <w:rFonts w:ascii="Times New Roman" w:hAnsi="Times New Roman" w:cs="Times New Roman"/>
+          <w:color w:val="4472C4" w:themeColor="accent1"/>
+          <w:sz w:val="28"/>
+          <w:szCs w:val="28"/>
+          <w:lang w:val="en-US"/>
+        </w:rPr>
+        <w:t>} = {id:1, name: “Ashu", isActive: true};</w:t>
       </w:r>
     </w:p>
     <w:p>
@@ -3041,7 +3035,6 @@
           <w:sz w:val="28"/>
           <w:szCs w:val="28"/>
         </w:rPr>
-        <w:lastRenderedPageBreak/>
         <w:t xml:space="preserve">tsc </w:t>
       </w:r>
     </w:p>
@@ -3123,16 +3116,427 @@
           <w:lang w:val="en-US"/>
         </w:rPr>
       </w:pPr>
-    </w:p>
-    <w:p>
-      <w:pPr>
-        <w:pStyle w:val="Heading1"/>
+      <w:r>
         <w:rPr>
           <w:rFonts w:ascii="Times New Roman" w:hAnsi="Times New Roman" w:cs="Times New Roman"/>
           <w:sz w:val="32"/>
           <w:szCs w:val="32"/>
           <w:lang w:val="en-US"/>
         </w:rPr>
+        <w:t>: Object Data Types:</w:t>
+      </w:r>
+    </w:p>
+    <w:p>
+      <w:pPr>
+        <w:pStyle w:val="ListParagraph"/>
+        <w:numPr>
+          <w:ilvl w:val="0"/>
+          <w:numId w:val="4"/>
+        </w:numPr>
+        <w:rPr>
+          <w:rFonts w:ascii="Times New Roman" w:hAnsi="Times New Roman" w:cs="Times New Roman"/>
+          <w:b/>
+          <w:bCs/>
+          <w:sz w:val="28"/>
+          <w:szCs w:val="28"/>
+          <w:lang w:val="en-US"/>
+        </w:rPr>
+      </w:pPr>
+      <w:r>
+        <w:rPr>
+          <w:rFonts w:ascii="Times New Roman" w:hAnsi="Times New Roman" w:cs="Times New Roman"/>
+          <w:b/>
+          <w:bCs/>
+          <w:sz w:val="28"/>
+          <w:szCs w:val="28"/>
+          <w:lang w:val="en-US"/>
+        </w:rPr>
+        <w:t>Object Data types?</w:t>
+      </w:r>
+    </w:p>
+    <w:p>
+      <w:pPr>
+        <w:pStyle w:val="ListParagraph"/>
+        <w:ind w:left="786"/>
+        <w:rPr>
+          <w:rFonts w:ascii="Times New Roman" w:hAnsi="Times New Roman" w:cs="Times New Roman"/>
+          <w:sz w:val="28"/>
+          <w:szCs w:val="28"/>
+          <w:lang w:val="en-US"/>
+        </w:rPr>
+      </w:pPr>
+      <w:r>
+        <w:rPr>
+          <w:rFonts w:ascii="Times New Roman" w:hAnsi="Times New Roman" w:cs="Times New Roman"/>
+          <w:sz w:val="28"/>
+          <w:szCs w:val="28"/>
+          <w:lang w:val="en-US"/>
+        </w:rPr>
+        <w:t>These included Arrays, Objects, Tuples.</w:t>
+      </w:r>
+    </w:p>
+    <w:p>
+      <w:pPr>
+        <w:pStyle w:val="ListParagraph"/>
+        <w:ind w:left="786"/>
+        <w:rPr>
+          <w:rFonts w:ascii="Times New Roman" w:hAnsi="Times New Roman" w:cs="Times New Roman"/>
+          <w:color w:val="EE0000"/>
+          <w:sz w:val="28"/>
+          <w:szCs w:val="28"/>
+          <w:lang w:val="en-US"/>
+        </w:rPr>
+      </w:pPr>
+      <w:r>
+        <w:rPr>
+          <w:rFonts w:ascii="Times New Roman" w:hAnsi="Times New Roman" w:cs="Times New Roman"/>
+          <w:sz w:val="28"/>
+          <w:szCs w:val="28"/>
+          <w:lang w:val="en-US"/>
+        </w:rPr>
+        <w:t xml:space="preserve">Ex: </w:t>
+      </w:r>
+      <w:r>
+        <w:rPr>
+          <w:rFonts w:ascii="Times New Roman" w:hAnsi="Times New Roman" w:cs="Times New Roman"/>
+          <w:color w:val="EE0000"/>
+          <w:sz w:val="28"/>
+          <w:szCs w:val="28"/>
+          <w:lang w:val="en-US"/>
+        </w:rPr>
+        <w:t>Array, Object, Tuple.</w:t>
+      </w:r>
+    </w:p>
+    <w:p>
+      <w:pPr>
+        <w:pStyle w:val="ListParagraph"/>
+        <w:numPr>
+          <w:ilvl w:val="0"/>
+          <w:numId w:val="16"/>
+        </w:numPr>
+        <w:rPr>
+          <w:rFonts w:ascii="Times New Roman" w:hAnsi="Times New Roman" w:cs="Times New Roman"/>
+          <w:b/>
+          <w:bCs/>
+          <w:sz w:val="28"/>
+          <w:szCs w:val="28"/>
+        </w:rPr>
+      </w:pPr>
+      <w:r>
+        <w:rPr>
+          <w:rFonts w:ascii="Times New Roman" w:hAnsi="Times New Roman" w:cs="Times New Roman"/>
+          <w:b/>
+          <w:bCs/>
+          <w:sz w:val="28"/>
+          <w:szCs w:val="28"/>
+        </w:rPr>
+        <w:t>Array</w:t>
+      </w:r>
+      <w:r>
+        <w:rPr>
+          <w:rFonts w:ascii="Times New Roman" w:hAnsi="Times New Roman" w:cs="Times New Roman"/>
+          <w:b/>
+          <w:bCs/>
+          <w:sz w:val="28"/>
+          <w:szCs w:val="28"/>
+        </w:rPr>
+        <w:t>: Array</w:t>
+      </w:r>
+      <w:r>
+        <w:rPr>
+          <w:rFonts w:ascii="Times New Roman" w:hAnsi="Times New Roman" w:cs="Times New Roman"/>
+          <w:sz w:val="28"/>
+          <w:szCs w:val="28"/>
+        </w:rPr>
+        <w:t xml:space="preserve"> is a</w:t>
+      </w:r>
+      <w:r>
+        <w:rPr>
+          <w:rFonts w:ascii="Times New Roman" w:hAnsi="Times New Roman" w:cs="Times New Roman"/>
+          <w:sz w:val="28"/>
+          <w:szCs w:val="28"/>
+        </w:rPr>
+        <w:t xml:space="preserve"> collection of elements of the same or mixed data types stored in a single variable. Elements are accessed by index.</w:t>
+      </w:r>
+    </w:p>
+    <w:p>
+      <w:pPr>
+        <w:pStyle w:val="ListParagraph"/>
+        <w:ind w:left="927"/>
+        <w:rPr>
+          <w:rFonts w:ascii="Times New Roman" w:hAnsi="Times New Roman" w:cs="Times New Roman"/>
+          <w:sz w:val="28"/>
+          <w:szCs w:val="28"/>
+        </w:rPr>
+      </w:pPr>
+      <w:r>
+        <w:rPr>
+          <w:rFonts w:ascii="Times New Roman" w:hAnsi="Times New Roman" w:cs="Times New Roman"/>
+          <w:sz w:val="28"/>
+          <w:szCs w:val="28"/>
+        </w:rPr>
+        <w:t xml:space="preserve">let numbers: number[] = [1, 2, 3, 4];  </w:t>
+      </w:r>
+    </w:p>
+    <w:p>
+      <w:pPr>
+        <w:pStyle w:val="ListParagraph"/>
+        <w:ind w:left="927"/>
+        <w:rPr>
+          <w:rFonts w:ascii="Times New Roman" w:hAnsi="Times New Roman" w:cs="Times New Roman"/>
+          <w:sz w:val="28"/>
+          <w:szCs w:val="28"/>
+        </w:rPr>
+      </w:pPr>
+      <w:r>
+        <w:rPr>
+          <w:rFonts w:ascii="Times New Roman" w:hAnsi="Times New Roman" w:cs="Times New Roman"/>
+          <w:sz w:val="28"/>
+          <w:szCs w:val="28"/>
+        </w:rPr>
+        <w:t>let mixed: (string | number)[] = ["Hello", 42];</w:t>
+      </w:r>
+    </w:p>
+    <w:p>
+      <w:pPr>
+        <w:pStyle w:val="ListParagraph"/>
+        <w:ind w:left="927"/>
+        <w:rPr>
+          <w:rFonts w:ascii="Times New Roman" w:hAnsi="Times New Roman" w:cs="Times New Roman"/>
+          <w:sz w:val="28"/>
+          <w:szCs w:val="28"/>
+        </w:rPr>
+      </w:pPr>
+    </w:p>
+    <w:p>
+      <w:pPr>
+        <w:pStyle w:val="ListParagraph"/>
+        <w:numPr>
+          <w:ilvl w:val="0"/>
+          <w:numId w:val="16"/>
+        </w:numPr>
+        <w:rPr>
+          <w:rFonts w:ascii="Times New Roman" w:hAnsi="Times New Roman" w:cs="Times New Roman"/>
+          <w:b/>
+          <w:bCs/>
+          <w:sz w:val="28"/>
+          <w:szCs w:val="28"/>
+        </w:rPr>
+      </w:pPr>
+      <w:r>
+        <w:rPr>
+          <w:rFonts w:ascii="Times New Roman" w:hAnsi="Times New Roman" w:cs="Times New Roman"/>
+          <w:b/>
+          <w:bCs/>
+          <w:sz w:val="28"/>
+          <w:szCs w:val="28"/>
+        </w:rPr>
+        <w:t>Object</w:t>
+      </w:r>
+      <w:r>
+        <w:rPr>
+          <w:rFonts w:ascii="Times New Roman" w:hAnsi="Times New Roman" w:cs="Times New Roman"/>
+          <w:b/>
+          <w:bCs/>
+          <w:sz w:val="28"/>
+          <w:szCs w:val="28"/>
+        </w:rPr>
+        <w:t xml:space="preserve">: Object </w:t>
+      </w:r>
+      <w:r>
+        <w:rPr>
+          <w:rFonts w:ascii="Times New Roman" w:hAnsi="Times New Roman" w:cs="Times New Roman"/>
+          <w:sz w:val="28"/>
+          <w:szCs w:val="28"/>
+        </w:rPr>
+        <w:t>is a</w:t>
+      </w:r>
+      <w:r>
+        <w:rPr>
+          <w:rFonts w:ascii="Times New Roman" w:hAnsi="Times New Roman" w:cs="Times New Roman"/>
+          <w:sz w:val="28"/>
+          <w:szCs w:val="28"/>
+        </w:rPr>
+        <w:t xml:space="preserve"> collection of </w:t>
+      </w:r>
+      <w:r>
+        <w:rPr>
+          <w:rFonts w:ascii="Times New Roman" w:hAnsi="Times New Roman" w:cs="Times New Roman"/>
+          <w:sz w:val="28"/>
+          <w:szCs w:val="28"/>
+        </w:rPr>
+        <w:t>keys</w:t>
+      </w:r>
+      <w:r>
+        <w:rPr>
+          <w:rFonts w:ascii="Times New Roman" w:hAnsi="Times New Roman" w:cs="Times New Roman"/>
+          <w:sz w:val="28"/>
+          <w:szCs w:val="28"/>
+        </w:rPr>
+        <w:t xml:space="preserve">–value pairs used to represent structured data. Keys are usually </w:t>
+      </w:r>
+      <w:r>
+        <w:rPr>
+          <w:rFonts w:ascii="Times New Roman" w:hAnsi="Times New Roman" w:cs="Times New Roman"/>
+          <w:sz w:val="28"/>
+          <w:szCs w:val="28"/>
+        </w:rPr>
+        <w:t>strings;</w:t>
+      </w:r>
+      <w:r>
+        <w:rPr>
+          <w:rFonts w:ascii="Times New Roman" w:hAnsi="Times New Roman" w:cs="Times New Roman"/>
+          <w:sz w:val="28"/>
+          <w:szCs w:val="28"/>
+        </w:rPr>
+        <w:t xml:space="preserve"> values can be any type.</w:t>
+      </w:r>
+    </w:p>
+    <w:p>
+      <w:pPr>
+        <w:pStyle w:val="ListParagraph"/>
+        <w:ind w:left="927"/>
+        <w:rPr>
+          <w:rFonts w:ascii="Times New Roman" w:hAnsi="Times New Roman" w:cs="Times New Roman"/>
+          <w:sz w:val="28"/>
+          <w:szCs w:val="28"/>
+        </w:rPr>
+      </w:pPr>
+      <w:r>
+        <w:rPr>
+          <w:rFonts w:ascii="Times New Roman" w:hAnsi="Times New Roman" w:cs="Times New Roman"/>
+          <w:sz w:val="28"/>
+          <w:szCs w:val="28"/>
+        </w:rPr>
+        <w:t xml:space="preserve">let person: </w:t>
+      </w:r>
+      <w:r>
+        <w:rPr>
+          <w:rFonts w:ascii="Times New Roman" w:hAnsi="Times New Roman" w:cs="Times New Roman"/>
+          <w:sz w:val="28"/>
+          <w:szCs w:val="28"/>
+        </w:rPr>
+        <w:t>{name</w:t>
+      </w:r>
+      <w:r>
+        <w:rPr>
+          <w:rFonts w:ascii="Times New Roman" w:hAnsi="Times New Roman" w:cs="Times New Roman"/>
+          <w:sz w:val="28"/>
+          <w:szCs w:val="28"/>
+        </w:rPr>
+        <w:t>: string; age: number } = { name: "Alice", age: 25 };</w:t>
+      </w:r>
+    </w:p>
+    <w:p>
+      <w:pPr>
+        <w:pStyle w:val="ListParagraph"/>
+        <w:ind w:left="927"/>
+        <w:rPr>
+          <w:rFonts w:ascii="Times New Roman" w:hAnsi="Times New Roman" w:cs="Times New Roman"/>
+          <w:sz w:val="28"/>
+          <w:szCs w:val="28"/>
+        </w:rPr>
+      </w:pPr>
+    </w:p>
+    <w:p>
+      <w:pPr>
+        <w:pStyle w:val="ListParagraph"/>
+        <w:numPr>
+          <w:ilvl w:val="0"/>
+          <w:numId w:val="16"/>
+        </w:numPr>
+        <w:rPr>
+          <w:rFonts w:ascii="Times New Roman" w:hAnsi="Times New Roman" w:cs="Times New Roman"/>
+          <w:b/>
+          <w:bCs/>
+          <w:sz w:val="28"/>
+          <w:szCs w:val="28"/>
+        </w:rPr>
+      </w:pPr>
+      <w:r>
+        <w:rPr>
+          <w:rFonts w:ascii="Times New Roman" w:hAnsi="Times New Roman" w:cs="Times New Roman"/>
+          <w:b/>
+          <w:bCs/>
+          <w:sz w:val="28"/>
+          <w:szCs w:val="28"/>
+        </w:rPr>
+        <w:t>Tuple</w:t>
+      </w:r>
+      <w:r>
+        <w:rPr>
+          <w:rFonts w:ascii="Times New Roman" w:hAnsi="Times New Roman" w:cs="Times New Roman"/>
+          <w:b/>
+          <w:bCs/>
+          <w:sz w:val="28"/>
+          <w:szCs w:val="28"/>
+        </w:rPr>
+        <w:t xml:space="preserve">: Tuple </w:t>
+      </w:r>
+      <w:r>
+        <w:rPr>
+          <w:rFonts w:ascii="Times New Roman" w:hAnsi="Times New Roman" w:cs="Times New Roman"/>
+          <w:sz w:val="28"/>
+          <w:szCs w:val="28"/>
+        </w:rPr>
+        <w:t>is a</w:t>
+      </w:r>
+      <w:r>
+        <w:rPr>
+          <w:rFonts w:ascii="Times New Roman" w:hAnsi="Times New Roman" w:cs="Times New Roman"/>
+          <w:sz w:val="28"/>
+          <w:szCs w:val="28"/>
+        </w:rPr>
+        <w:t xml:space="preserve"> fixed-length array with predefined types for each position, ensuring order and type safety.</w:t>
+      </w:r>
+    </w:p>
+    <w:p>
+      <w:pPr>
+        <w:pStyle w:val="ListParagraph"/>
+        <w:ind w:left="927"/>
+        <w:rPr>
+          <w:rFonts w:ascii="Times New Roman" w:hAnsi="Times New Roman" w:cs="Times New Roman"/>
+          <w:sz w:val="28"/>
+          <w:szCs w:val="28"/>
+        </w:rPr>
+      </w:pPr>
+      <w:r>
+        <w:rPr>
+          <w:rFonts w:ascii="Times New Roman" w:hAnsi="Times New Roman" w:cs="Times New Roman"/>
+          <w:sz w:val="28"/>
+          <w:szCs w:val="28"/>
+        </w:rPr>
+        <w:t xml:space="preserve">let user: [string, number, </w:t>
+      </w:r>
+      <w:proofErr w:type="spellStart"/>
+      <w:r>
+        <w:rPr>
+          <w:rFonts w:ascii="Times New Roman" w:hAnsi="Times New Roman" w:cs="Times New Roman"/>
+          <w:sz w:val="28"/>
+          <w:szCs w:val="28"/>
+        </w:rPr>
+        <w:t>boolean</w:t>
+      </w:r>
+      <w:proofErr w:type="spellEnd"/>
+      <w:r>
+        <w:rPr>
+          <w:rFonts w:ascii="Times New Roman" w:hAnsi="Times New Roman" w:cs="Times New Roman"/>
+          <w:sz w:val="28"/>
+          <w:szCs w:val="28"/>
+        </w:rPr>
+        <w:t>] = ["Alice", 25, true];</w:t>
+      </w:r>
+    </w:p>
+    <w:p>
+      <w:pPr>
+        <w:pStyle w:val="ListParagraph"/>
+        <w:ind w:left="927"/>
+        <w:rPr>
+          <w:rFonts w:ascii="Times New Roman" w:hAnsi="Times New Roman" w:cs="Times New Roman"/>
+          <w:sz w:val="28"/>
+          <w:szCs w:val="28"/>
+          <w:lang w:val="en-US"/>
+        </w:rPr>
       </w:pPr>
     </w:p>
     <w:p>
@@ -3145,28 +3549,380 @@
           <w:lang w:val="en-US"/>
         </w:rPr>
       </w:pPr>
-    </w:p>
-    <w:p>
-      <w:pPr>
-        <w:pStyle w:val="Heading1"/>
+      <w:r>
         <w:rPr>
           <w:rFonts w:ascii="Times New Roman" w:hAnsi="Times New Roman" w:cs="Times New Roman"/>
           <w:sz w:val="32"/>
           <w:szCs w:val="32"/>
           <w:lang w:val="en-US"/>
         </w:rPr>
-      </w:pPr>
-    </w:p>
-    <w:p>
-      <w:pPr>
-        <w:pStyle w:val="Heading1"/>
+        <w:t xml:space="preserve"> </w:t>
+      </w:r>
+      <w:r>
         <w:rPr>
           <w:rFonts w:ascii="Times New Roman" w:hAnsi="Times New Roman" w:cs="Times New Roman"/>
           <w:sz w:val="32"/>
           <w:szCs w:val="32"/>
           <w:lang w:val="en-US"/>
         </w:rPr>
-      </w:pPr>
+        <w:t>: Special Data Types:</w:t>
+      </w:r>
+    </w:p>
+    <w:p>
+      <w:pPr>
+        <w:pStyle w:val="ListParagraph"/>
+        <w:numPr>
+          <w:ilvl w:val="0"/>
+          <w:numId w:val="4"/>
+        </w:numPr>
+        <w:rPr>
+          <w:rFonts w:ascii="Times New Roman" w:hAnsi="Times New Roman" w:cs="Times New Roman"/>
+          <w:b/>
+          <w:bCs/>
+          <w:sz w:val="28"/>
+          <w:szCs w:val="28"/>
+          <w:lang w:val="en-US"/>
+        </w:rPr>
+      </w:pPr>
+      <w:r>
+        <w:rPr>
+          <w:rFonts w:ascii="Times New Roman" w:hAnsi="Times New Roman" w:cs="Times New Roman"/>
+          <w:b/>
+          <w:bCs/>
+          <w:sz w:val="28"/>
+          <w:szCs w:val="28"/>
+          <w:lang w:val="en-US"/>
+        </w:rPr>
+        <w:t>Special Data Types?</w:t>
+      </w:r>
+    </w:p>
+    <w:p>
+      <w:pPr>
+        <w:pStyle w:val="ListParagraph"/>
+        <w:ind w:left="786"/>
+        <w:rPr>
+          <w:rFonts w:ascii="Times New Roman" w:hAnsi="Times New Roman" w:cs="Times New Roman"/>
+          <w:sz w:val="28"/>
+          <w:szCs w:val="28"/>
+          <w:lang w:val="en-US"/>
+        </w:rPr>
+      </w:pPr>
+      <w:r>
+        <w:rPr>
+          <w:rFonts w:ascii="Times New Roman" w:hAnsi="Times New Roman" w:cs="Times New Roman"/>
+          <w:sz w:val="28"/>
+          <w:szCs w:val="28"/>
+          <w:lang w:val="en-US"/>
+        </w:rPr>
+        <w:t>These are extra types provided by Typescript,</w:t>
+      </w:r>
+    </w:p>
+    <w:p>
+      <w:pPr>
+        <w:pStyle w:val="ListParagraph"/>
+        <w:ind w:left="786"/>
+        <w:rPr>
+          <w:rFonts w:ascii="Times New Roman" w:hAnsi="Times New Roman" w:cs="Times New Roman"/>
+          <w:color w:val="4472C4" w:themeColor="accent1"/>
+          <w:sz w:val="28"/>
+          <w:szCs w:val="28"/>
+          <w:lang w:val="en-US"/>
+        </w:rPr>
+      </w:pPr>
+      <w:r>
+        <w:rPr>
+          <w:rFonts w:ascii="Times New Roman" w:hAnsi="Times New Roman" w:cs="Times New Roman"/>
+          <w:color w:val="4472C4" w:themeColor="accent1"/>
+          <w:sz w:val="28"/>
+          <w:szCs w:val="28"/>
+          <w:lang w:val="en-US"/>
+        </w:rPr>
+        <w:t xml:space="preserve">Ex: </w:t>
+      </w:r>
+      <w:r>
+        <w:rPr>
+          <w:rFonts w:ascii="Times New Roman" w:hAnsi="Times New Roman" w:cs="Times New Roman"/>
+          <w:color w:val="4472C4" w:themeColor="accent1"/>
+          <w:sz w:val="28"/>
+          <w:szCs w:val="28"/>
+          <w:lang w:val="en-US"/>
+        </w:rPr>
+        <w:t xml:space="preserve">Any, unknown, void, never. </w:t>
+      </w:r>
+    </w:p>
+    <w:p>
+      <w:pPr>
+        <w:pStyle w:val="ListParagraph"/>
+        <w:numPr>
+          <w:ilvl w:val="0"/>
+          <w:numId w:val="11"/>
+        </w:numPr>
+        <w:rPr>
+          <w:rFonts w:ascii="Times New Roman" w:hAnsi="Times New Roman" w:cs="Times New Roman"/>
+          <w:color w:val="000000" w:themeColor="text1"/>
+          <w:sz w:val="28"/>
+          <w:szCs w:val="28"/>
+          <w:lang w:val="en-US"/>
+        </w:rPr>
+      </w:pPr>
+      <w:r>
+        <w:rPr>
+          <w:rFonts w:ascii="Times New Roman" w:hAnsi="Times New Roman" w:cs="Times New Roman"/>
+          <w:b/>
+          <w:bCs/>
+          <w:color w:val="000000" w:themeColor="text1"/>
+          <w:sz w:val="28"/>
+          <w:szCs w:val="28"/>
+          <w:lang w:val="en-US"/>
+        </w:rPr>
+        <w:t>Any:</w:t>
+      </w:r>
+      <w:r>
+        <w:rPr>
+          <w:rFonts w:ascii="Times New Roman" w:hAnsi="Times New Roman" w:cs="Times New Roman"/>
+          <w:color w:val="000000" w:themeColor="text1"/>
+          <w:sz w:val="28"/>
+          <w:szCs w:val="28"/>
+          <w:lang w:val="en-US"/>
+        </w:rPr>
+        <w:t xml:space="preserve"> any can hold any types of data.</w:t>
+      </w:r>
+    </w:p>
+    <w:p>
+      <w:pPr>
+        <w:pStyle w:val="ListParagraph"/>
+        <w:ind w:left="1211"/>
+        <w:rPr>
+          <w:rFonts w:ascii="Times New Roman" w:hAnsi="Times New Roman" w:cs="Times New Roman"/>
+          <w:color w:val="000000" w:themeColor="text1"/>
+          <w:sz w:val="28"/>
+          <w:szCs w:val="28"/>
+          <w:lang w:val="en-US"/>
+        </w:rPr>
+      </w:pPr>
+      <w:r>
+        <w:rPr>
+          <w:rFonts w:ascii="Times New Roman" w:hAnsi="Times New Roman" w:cs="Times New Roman"/>
+          <w:color w:val="000000" w:themeColor="text1"/>
+          <w:sz w:val="28"/>
+          <w:szCs w:val="28"/>
+          <w:lang w:val="en-US"/>
+        </w:rPr>
+        <w:t>let variable: any;</w:t>
+      </w:r>
+    </w:p>
+    <w:p>
+      <w:pPr>
+        <w:pStyle w:val="ListParagraph"/>
+        <w:numPr>
+          <w:ilvl w:val="0"/>
+          <w:numId w:val="11"/>
+        </w:numPr>
+        <w:rPr>
+          <w:rFonts w:ascii="Times New Roman" w:hAnsi="Times New Roman" w:cs="Times New Roman"/>
+          <w:color w:val="000000" w:themeColor="text1"/>
+          <w:sz w:val="28"/>
+          <w:szCs w:val="28"/>
+          <w:lang w:val="en-US"/>
+        </w:rPr>
+      </w:pPr>
+      <w:r>
+        <w:rPr>
+          <w:rFonts w:ascii="Times New Roman" w:hAnsi="Times New Roman" w:cs="Times New Roman"/>
+          <w:b/>
+          <w:bCs/>
+          <w:color w:val="000000" w:themeColor="text1"/>
+          <w:sz w:val="28"/>
+          <w:szCs w:val="28"/>
+          <w:lang w:val="en-US"/>
+        </w:rPr>
+        <w:t>Unknown:</w:t>
+      </w:r>
+      <w:r>
+        <w:rPr>
+          <w:rFonts w:ascii="Times New Roman" w:hAnsi="Times New Roman" w:cs="Times New Roman"/>
+          <w:color w:val="000000" w:themeColor="text1"/>
+          <w:sz w:val="28"/>
+          <w:szCs w:val="28"/>
+          <w:lang w:val="en-US"/>
+        </w:rPr>
+        <w:t xml:space="preserve"> unknown like any but must be typed checked before use.</w:t>
+      </w:r>
+    </w:p>
+    <w:p>
+      <w:pPr>
+        <w:pStyle w:val="ListParagraph"/>
+        <w:ind w:left="1211"/>
+        <w:rPr>
+          <w:rFonts w:ascii="Times New Roman" w:hAnsi="Times New Roman" w:cs="Times New Roman"/>
+          <w:color w:val="000000" w:themeColor="text1"/>
+          <w:sz w:val="28"/>
+          <w:szCs w:val="28"/>
+          <w:lang w:val="en-US"/>
+        </w:rPr>
+      </w:pPr>
+      <w:r>
+        <w:rPr>
+          <w:rFonts w:ascii="Times New Roman" w:hAnsi="Times New Roman" w:cs="Times New Roman"/>
+          <w:color w:val="000000" w:themeColor="text1"/>
+          <w:sz w:val="28"/>
+          <w:szCs w:val="28"/>
+          <w:lang w:val="en-US"/>
+        </w:rPr>
+        <w:t>let variable: unknown;</w:t>
+      </w:r>
+    </w:p>
+    <w:p>
+      <w:pPr>
+        <w:pStyle w:val="ListParagraph"/>
+        <w:numPr>
+          <w:ilvl w:val="0"/>
+          <w:numId w:val="11"/>
+        </w:numPr>
+        <w:rPr>
+          <w:rFonts w:ascii="Times New Roman" w:hAnsi="Times New Roman" w:cs="Times New Roman"/>
+          <w:color w:val="000000" w:themeColor="text1"/>
+          <w:sz w:val="28"/>
+          <w:szCs w:val="28"/>
+          <w:lang w:val="en-US"/>
+        </w:rPr>
+      </w:pPr>
+      <w:r>
+        <w:rPr>
+          <w:rFonts w:ascii="Times New Roman" w:hAnsi="Times New Roman" w:cs="Times New Roman"/>
+          <w:b/>
+          <w:bCs/>
+          <w:color w:val="000000" w:themeColor="text1"/>
+          <w:sz w:val="28"/>
+          <w:szCs w:val="28"/>
+          <w:lang w:val="en-US"/>
+        </w:rPr>
+        <w:t>Void:</w:t>
+      </w:r>
+      <w:r>
+        <w:rPr>
+          <w:rFonts w:ascii="Times New Roman" w:hAnsi="Times New Roman" w:cs="Times New Roman"/>
+          <w:color w:val="000000" w:themeColor="text1"/>
+          <w:sz w:val="28"/>
+          <w:szCs w:val="28"/>
+          <w:lang w:val="en-US"/>
+        </w:rPr>
+        <w:t xml:space="preserve"> Void used for functions that </w:t>
+      </w:r>
+      <w:r>
+        <w:rPr>
+          <w:rFonts w:ascii="Times New Roman" w:hAnsi="Times New Roman" w:cs="Times New Roman"/>
+          <w:color w:val="000000" w:themeColor="text1"/>
+          <w:sz w:val="28"/>
+          <w:szCs w:val="28"/>
+          <w:lang w:val="en-US"/>
+        </w:rPr>
+        <w:t>do not</w:t>
+      </w:r>
+      <w:r>
+        <w:rPr>
+          <w:rFonts w:ascii="Times New Roman" w:hAnsi="Times New Roman" w:cs="Times New Roman"/>
+          <w:color w:val="000000" w:themeColor="text1"/>
+          <w:sz w:val="28"/>
+          <w:szCs w:val="28"/>
+          <w:lang w:val="en-US"/>
+        </w:rPr>
+        <w:t xml:space="preserve"> return anything.</w:t>
+      </w:r>
+    </w:p>
+    <w:p>
+      <w:pPr>
+        <w:pStyle w:val="ListParagraph"/>
+        <w:ind w:left="1211"/>
+        <w:rPr>
+          <w:rFonts w:ascii="Times New Roman" w:hAnsi="Times New Roman" w:cs="Times New Roman"/>
+          <w:color w:val="000000" w:themeColor="text1"/>
+          <w:sz w:val="28"/>
+          <w:szCs w:val="28"/>
+          <w:lang w:val="en-US"/>
+        </w:rPr>
+      </w:pPr>
+      <w:r>
+        <w:rPr>
+          <w:rFonts w:ascii="Times New Roman" w:hAnsi="Times New Roman" w:cs="Times New Roman"/>
+          <w:color w:val="000000" w:themeColor="text1"/>
+          <w:sz w:val="28"/>
+          <w:szCs w:val="28"/>
+          <w:lang w:val="en-US"/>
+        </w:rPr>
+        <w:t>function functionName(): void;</w:t>
+      </w:r>
+    </w:p>
+    <w:p>
+      <w:pPr>
+        <w:pStyle w:val="ListParagraph"/>
+        <w:numPr>
+          <w:ilvl w:val="0"/>
+          <w:numId w:val="11"/>
+        </w:numPr>
+        <w:rPr>
+          <w:rFonts w:ascii="Times New Roman" w:hAnsi="Times New Roman" w:cs="Times New Roman"/>
+          <w:color w:val="000000" w:themeColor="text1"/>
+          <w:sz w:val="28"/>
+          <w:szCs w:val="28"/>
+          <w:lang w:val="en-US"/>
+        </w:rPr>
+      </w:pPr>
+      <w:r>
+        <w:rPr>
+          <w:rFonts w:ascii="Times New Roman" w:hAnsi="Times New Roman" w:cs="Times New Roman"/>
+          <w:b/>
+          <w:bCs/>
+          <w:color w:val="000000" w:themeColor="text1"/>
+          <w:sz w:val="28"/>
+          <w:szCs w:val="28"/>
+          <w:lang w:val="en-US"/>
+        </w:rPr>
+        <w:t>Never:</w:t>
+      </w:r>
+      <w:r>
+        <w:rPr>
+          <w:rFonts w:ascii="Times New Roman" w:hAnsi="Times New Roman" w:cs="Times New Roman"/>
+          <w:color w:val="000000" w:themeColor="text1"/>
+          <w:sz w:val="28"/>
+          <w:szCs w:val="28"/>
+          <w:lang w:val="en-US"/>
+        </w:rPr>
+        <w:t xml:space="preserve"> We can use Never with the function which we do not want to return.</w:t>
+      </w:r>
+    </w:p>
+    <w:p>
+      <w:pPr>
+        <w:pStyle w:val="ListParagraph"/>
+        <w:ind w:left="1211"/>
+        <w:rPr>
+          <w:rFonts w:ascii="Times New Roman" w:hAnsi="Times New Roman" w:cs="Times New Roman"/>
+          <w:color w:val="000000" w:themeColor="text1"/>
+          <w:sz w:val="28"/>
+          <w:szCs w:val="28"/>
+          <w:lang w:val="en-US"/>
+        </w:rPr>
+      </w:pPr>
+      <w:r>
+        <w:rPr>
+          <w:rFonts w:ascii="Times New Roman" w:hAnsi="Times New Roman" w:cs="Times New Roman"/>
+          <w:color w:val="000000" w:themeColor="text1"/>
+          <w:sz w:val="28"/>
+          <w:szCs w:val="28"/>
+          <w:lang w:val="en-US"/>
+        </w:rPr>
+        <w:t xml:space="preserve">function functionName(): </w:t>
+      </w:r>
+      <w:r>
+        <w:rPr>
+          <w:rFonts w:ascii="Times New Roman" w:hAnsi="Times New Roman" w:cs="Times New Roman"/>
+          <w:color w:val="000000" w:themeColor="text1"/>
+          <w:sz w:val="28"/>
+          <w:szCs w:val="28"/>
+          <w:lang w:val="en-US"/>
+        </w:rPr>
+        <w:t>never;</w:t>
+      </w:r>
     </w:p>
     <w:p>
       <w:pPr>
@@ -3211,14 +3967,56 @@
           <w:lang w:val="en-US"/>
         </w:rPr>
       </w:pPr>
-      <w:r>
+    </w:p>
+    <w:p>
+      <w:pPr>
+        <w:pStyle w:val="Heading1"/>
         <w:rPr>
           <w:rFonts w:ascii="Times New Roman" w:hAnsi="Times New Roman" w:cs="Times New Roman"/>
           <w:sz w:val="32"/>
           <w:szCs w:val="32"/>
           <w:lang w:val="en-US"/>
         </w:rPr>
-        <w:t xml:space="preserve">                                                                                                                    </w:t>
+      </w:pPr>
+    </w:p>
+    <w:p>
+      <w:pPr>
+        <w:pStyle w:val="Heading1"/>
+        <w:rPr>
+          <w:rFonts w:ascii="Times New Roman" w:hAnsi="Times New Roman" w:cs="Times New Roman"/>
+          <w:sz w:val="32"/>
+          <w:szCs w:val="32"/>
+          <w:lang w:val="en-US"/>
+        </w:rPr>
+      </w:pPr>
+    </w:p>
+    <w:p>
+      <w:pPr>
+        <w:pStyle w:val="Heading1"/>
+        <w:rPr>
+          <w:rFonts w:ascii="Times New Roman" w:hAnsi="Times New Roman" w:cs="Times New Roman"/>
+          <w:sz w:val="32"/>
+          <w:szCs w:val="32"/>
+          <w:lang w:val="en-US"/>
+        </w:rPr>
+      </w:pPr>
+      <w:r>
+        <w:rPr>
+          <w:rFonts w:ascii="Times New Roman" w:hAnsi="Times New Roman" w:cs="Times New Roman"/>
+          <w:sz w:val="32"/>
+          <w:szCs w:val="32"/>
+          <w:lang w:val="en-US"/>
+        </w:rPr>
+        <w:t>:</w:t>
+      </w:r>
+      <w:r>
+        <w:rPr>
+          <w:rFonts w:ascii="Times New Roman" w:hAnsi="Times New Roman" w:cs="Times New Roman"/>
+          <w:sz w:val="32"/>
+          <w:szCs w:val="32"/>
+          <w:lang w:val="en-US"/>
+        </w:rPr>
+        <w:t xml:space="preserve">                                                                                                              </w:t>
       </w:r>
     </w:p>
     <w:p>
@@ -3928,6 +4726,119 @@
     </w:lvl>
   </w:abstractNum>
   <w:abstractNum w:abstractNumId="6" w15:restartNumberingAfterBreak="0">
+    <w:nsid w:val="54D83177"/>
+    <w:multiLevelType w:val="hybridMultilevel"/>
+    <w:tmpl w:val="1B109678"/>
+    <w:lvl w:ilvl="0" w:tplc="40090001">
+      <w:start w:val="1"/>
+      <w:numFmt w:val="bullet"/>
+      <w:lvlText w:val=""/>
+      <w:lvlJc w:val="left"/>
+      <w:pPr>
+        <w:ind w:left="927" w:hanging="360"/>
+      </w:pPr>
+      <w:rPr>
+        <w:rFonts w:ascii="Symbol" w:hAnsi="Symbol" w:hint="default"/>
+      </w:rPr>
+    </w:lvl>
+    <w:lvl w:ilvl="1" w:tplc="FFFFFFFF" w:tentative="1">
+      <w:start w:val="1"/>
+      <w:numFmt w:val="bullet"/>
+      <w:lvlText w:val="o"/>
+      <w:lvlJc w:val="left"/>
+      <w:pPr>
+        <w:ind w:left="1789" w:hanging="360"/>
+      </w:pPr>
+      <w:rPr>
+        <w:rFonts w:ascii="Courier New" w:hAnsi="Courier New" w:cs="Courier New" w:hint="default"/>
+      </w:rPr>
+    </w:lvl>
+    <w:lvl w:ilvl="2" w:tplc="FFFFFFFF" w:tentative="1">
+      <w:start w:val="1"/>
+      <w:numFmt w:val="bullet"/>
+      <w:lvlText w:val=""/>
+      <w:lvlJc w:val="left"/>
+      <w:pPr>
+        <w:ind w:left="2509" w:hanging="360"/>
+      </w:pPr>
+      <w:rPr>
+        <w:rFonts w:ascii="Wingdings" w:hAnsi="Wingdings" w:hint="default"/>
+      </w:rPr>
+    </w:lvl>
+    <w:lvl w:ilvl="3" w:tplc="FFFFFFFF" w:tentative="1">
+      <w:start w:val="1"/>
+      <w:numFmt w:val="bullet"/>
+      <w:lvlText w:val=""/>
+      <w:lvlJc w:val="left"/>
+      <w:pPr>
+        <w:ind w:left="3229" w:hanging="360"/>
+      </w:pPr>
+      <w:rPr>
+        <w:rFonts w:ascii="Symbol" w:hAnsi="Symbol" w:hint="default"/>
+      </w:rPr>
+    </w:lvl>
+    <w:lvl w:ilvl="4" w:tplc="FFFFFFFF" w:tentative="1">
+      <w:start w:val="1"/>
+      <w:numFmt w:val="bullet"/>
+      <w:lvlText w:val="o"/>
+      <w:lvlJc w:val="left"/>
+      <w:pPr>
+        <w:ind w:left="3949" w:hanging="360"/>
+      </w:pPr>
+      <w:rPr>
+        <w:rFonts w:ascii="Courier New" w:hAnsi="Courier New" w:cs="Courier New" w:hint="default"/>
+      </w:rPr>
+    </w:lvl>
+    <w:lvl w:ilvl="5" w:tplc="FFFFFFFF" w:tentative="1">
+      <w:start w:val="1"/>
+      <w:numFmt w:val="bullet"/>
+      <w:lvlText w:val=""/>
+      <w:lvlJc w:val="left"/>
+      <w:pPr>
+        <w:ind w:left="4669" w:hanging="360"/>
+      </w:pPr>
+      <w:rPr>
+        <w:rFonts w:ascii="Wingdings" w:hAnsi="Wingdings" w:hint="default"/>
+      </w:rPr>
+    </w:lvl>
+    <w:lvl w:ilvl="6" w:tplc="FFFFFFFF" w:tentative="1">
+      <w:start w:val="1"/>
+      <w:numFmt w:val="bullet"/>
+      <w:lvlText w:val=""/>
+      <w:lvlJc w:val="left"/>
+      <w:pPr>
+        <w:ind w:left="5389" w:hanging="360"/>
+      </w:pPr>
+      <w:rPr>
+        <w:rFonts w:ascii="Symbol" w:hAnsi="Symbol" w:hint="default"/>
+      </w:rPr>
+    </w:lvl>
+    <w:lvl w:ilvl="7" w:tplc="FFFFFFFF" w:tentative="1">
+      <w:start w:val="1"/>
+      <w:numFmt w:val="bullet"/>
+      <w:lvlText w:val="o"/>
+      <w:lvlJc w:val="left"/>
+      <w:pPr>
+        <w:ind w:left="6109" w:hanging="360"/>
+      </w:pPr>
+      <w:rPr>
+        <w:rFonts w:ascii="Courier New" w:hAnsi="Courier New" w:cs="Courier New" w:hint="default"/>
+      </w:rPr>
+    </w:lvl>
+    <w:lvl w:ilvl="8" w:tplc="FFFFFFFF" w:tentative="1">
+      <w:start w:val="1"/>
+      <w:numFmt w:val="bullet"/>
+      <w:lvlText w:val=""/>
+      <w:lvlJc w:val="left"/>
+      <w:pPr>
+        <w:ind w:left="6829" w:hanging="360"/>
+      </w:pPr>
+      <w:rPr>
+        <w:rFonts w:ascii="Wingdings" w:hAnsi="Wingdings" w:hint="default"/>
+      </w:rPr>
+    </w:lvl>
+  </w:abstractNum>
+  <w:abstractNum w:abstractNumId="7" w15:restartNumberingAfterBreak="0">
     <w:nsid w:val="552D6B19"/>
     <w:multiLevelType w:val="hybridMultilevel"/>
     <w:tmpl w:val="D5B89E50"/>
@@ -4040,7 +4951,7 @@
       </w:rPr>
     </w:lvl>
   </w:abstractNum>
-  <w:abstractNum w:abstractNumId="7" w15:restartNumberingAfterBreak="0">
+  <w:abstractNum w:abstractNumId="8" w15:restartNumberingAfterBreak="0">
     <w:nsid w:val="57E77C6D"/>
     <w:multiLevelType w:val="hybridMultilevel"/>
     <w:tmpl w:val="68482B8E"/>
@@ -4153,7 +5064,7 @@
       </w:rPr>
     </w:lvl>
   </w:abstractNum>
-  <w:abstractNum w:abstractNumId="8" w15:restartNumberingAfterBreak="0">
+  <w:abstractNum w:abstractNumId="9" w15:restartNumberingAfterBreak="0">
     <w:nsid w:val="585462AF"/>
     <w:multiLevelType w:val="multilevel"/>
     <w:tmpl w:val="4CE20E08"/>
@@ -4302,7 +5213,7 @@
       </w:rPr>
     </w:lvl>
   </w:abstractNum>
-  <w:abstractNum w:abstractNumId="9" w15:restartNumberingAfterBreak="0">
+  <w:abstractNum w:abstractNumId="10" w15:restartNumberingAfterBreak="0">
     <w:nsid w:val="5AE01D54"/>
     <w:multiLevelType w:val="hybridMultilevel"/>
     <w:tmpl w:val="C06209FE"/>
@@ -4415,7 +5326,7 @@
       </w:rPr>
     </w:lvl>
   </w:abstractNum>
-  <w:abstractNum w:abstractNumId="10" w15:restartNumberingAfterBreak="0">
+  <w:abstractNum w:abstractNumId="11" w15:restartNumberingAfterBreak="0">
     <w:nsid w:val="5F260433"/>
     <w:multiLevelType w:val="hybridMultilevel"/>
     <w:tmpl w:val="670A83B8"/>
@@ -4528,7 +5439,7 @@
       </w:rPr>
     </w:lvl>
   </w:abstractNum>
-  <w:abstractNum w:abstractNumId="11" w15:restartNumberingAfterBreak="0">
+  <w:abstractNum w:abstractNumId="12" w15:restartNumberingAfterBreak="0">
     <w:nsid w:val="742174A6"/>
     <w:multiLevelType w:val="hybridMultilevel"/>
     <w:tmpl w:val="B32E9BE6"/>
@@ -4641,10 +5552,10 @@
       </w:rPr>
     </w:lvl>
   </w:abstractNum>
-  <w:abstractNum w:abstractNumId="12" w15:restartNumberingAfterBreak="0">
+  <w:abstractNum w:abstractNumId="13" w15:restartNumberingAfterBreak="0">
     <w:nsid w:val="75C67ECB"/>
     <w:multiLevelType w:val="hybridMultilevel"/>
-    <w:tmpl w:val="F51CCA26"/>
+    <w:tmpl w:val="D57ED1C2"/>
     <w:lvl w:ilvl="0" w:tplc="40090009">
       <w:start w:val="1"/>
       <w:numFmt w:val="bullet"/>
@@ -4754,7 +5665,7 @@
       </w:rPr>
     </w:lvl>
   </w:abstractNum>
-  <w:abstractNum w:abstractNumId="13" w15:restartNumberingAfterBreak="0">
+  <w:abstractNum w:abstractNumId="14" w15:restartNumberingAfterBreak="0">
     <w:nsid w:val="7B7F7E0E"/>
     <w:multiLevelType w:val="hybridMultilevel"/>
     <w:tmpl w:val="773A8AE6"/>
@@ -4867,10 +5778,10 @@
       </w:rPr>
     </w:lvl>
   </w:abstractNum>
-  <w:abstractNum w:abstractNumId="14" w15:restartNumberingAfterBreak="0">
+  <w:abstractNum w:abstractNumId="15" w15:restartNumberingAfterBreak="0">
     <w:nsid w:val="7DF748FB"/>
     <w:multiLevelType w:val="hybridMultilevel"/>
-    <w:tmpl w:val="1F8A441C"/>
+    <w:tmpl w:val="CCB0066A"/>
     <w:lvl w:ilvl="0" w:tplc="40090009">
       <w:start w:val="1"/>
       <w:numFmt w:val="bullet"/>
@@ -4987,43 +5898,46 @@
     <w:abstractNumId w:val="1"/>
   </w:num>
   <w:num w:numId="3" w16cid:durableId="427426354">
-    <w:abstractNumId w:val="9"/>
+    <w:abstractNumId w:val="10"/>
   </w:num>
   <w:num w:numId="4" w16cid:durableId="1536849443">
-    <w:abstractNumId w:val="14"/>
+    <w:abstractNumId w:val="15"/>
   </w:num>
   <w:num w:numId="5" w16cid:durableId="1808008298">
-    <w:abstractNumId w:val="13"/>
+    <w:abstractNumId w:val="14"/>
   </w:num>
   <w:num w:numId="6" w16cid:durableId="1913588025">
     <w:abstractNumId w:val="0"/>
   </w:num>
   <w:num w:numId="7" w16cid:durableId="1390418286">
-    <w:abstractNumId w:val="8"/>
+    <w:abstractNumId w:val="9"/>
   </w:num>
   <w:num w:numId="8" w16cid:durableId="762993250">
-    <w:abstractNumId w:val="7"/>
+    <w:abstractNumId w:val="8"/>
   </w:num>
   <w:num w:numId="9" w16cid:durableId="695884807">
     <w:abstractNumId w:val="5"/>
   </w:num>
   <w:num w:numId="10" w16cid:durableId="1478573956">
+    <w:abstractNumId w:val="12"/>
+  </w:num>
+  <w:num w:numId="11" w16cid:durableId="775295112">
     <w:abstractNumId w:val="11"/>
   </w:num>
-  <w:num w:numId="11" w16cid:durableId="775295112">
-    <w:abstractNumId w:val="10"/>
-  </w:num>
   <w:num w:numId="12" w16cid:durableId="507793291">
-    <w:abstractNumId w:val="6"/>
+    <w:abstractNumId w:val="7"/>
   </w:num>
   <w:num w:numId="13" w16cid:durableId="2120830113">
-    <w:abstractNumId w:val="12"/>
+    <w:abstractNumId w:val="13"/>
   </w:num>
   <w:num w:numId="14" w16cid:durableId="494302754">
     <w:abstractNumId w:val="4"/>
   </w:num>
   <w:num w:numId="15" w16cid:durableId="1220822534">
     <w:abstractNumId w:val="2"/>
+  </w:num>
+  <w:num w:numId="16" w16cid:durableId="1315794724">
+    <w:abstractNumId w:val="6"/>
   </w:num>
 </w:numbering>
 </file>
@@ -5665,7 +6579,6 @@
   <w:style w:type="character" w:default="1" w:styleId="DefaultParagraphFont">
     <w:name w:val="Default Paragraph Font"/>
     <w:uiPriority w:val="1"/>
-    <w:semiHidden/>
     <w:unhideWhenUsed/>
   </w:style>
   <w:style w:type="table" w:default="1" w:styleId="TableNormal">

</xml_diff>

<commit_message>
Advanced data type in TS
</commit_message>
<xml_diff>
--- a/TypeScript.docx
+++ b/TypeScript.docx
@@ -2053,7 +2053,29 @@
           <w:szCs w:val="28"/>
           <w:lang w:val="en-US"/>
         </w:rPr>
-        <w:t xml:space="preserve"> Void used for functions that don’t return anything.</w:t>
+        <w:t xml:space="preserve"> Void used for functions that </w:t>
+      </w:r>
+      <w:proofErr w:type="gramStart"/>
+      <w:r>
+        <w:rPr>
+          <w:rFonts w:ascii="Times New Roman" w:hAnsi="Times New Roman" w:cs="Times New Roman"/>
+          <w:color w:val="000000" w:themeColor="text1"/>
+          <w:sz w:val="28"/>
+          <w:szCs w:val="28"/>
+          <w:lang w:val="en-US"/>
+        </w:rPr>
+        <w:t>don’t</w:t>
+      </w:r>
+      <w:proofErr w:type="gramEnd"/>
+      <w:r>
+        <w:rPr>
+          <w:rFonts w:ascii="Times New Roman" w:hAnsi="Times New Roman" w:cs="Times New Roman"/>
+          <w:color w:val="000000" w:themeColor="text1"/>
+          <w:sz w:val="28"/>
+          <w:szCs w:val="28"/>
+          <w:lang w:val="en-US"/>
+        </w:rPr>
+        <w:t xml:space="preserve"> return anything.</w:t>
       </w:r>
     </w:p>
     <w:p>
@@ -3275,7 +3297,25 @@
           <w:sz w:val="28"/>
           <w:szCs w:val="28"/>
         </w:rPr>
-        <w:t xml:space="preserve">let numbers: number[] = [1, 2, 3, 4];  </w:t>
+        <w:t xml:space="preserve">let numbers: </w:t>
+      </w:r>
+      <w:proofErr w:type="gramStart"/>
+      <w:r>
+        <w:rPr>
+          <w:rFonts w:ascii="Times New Roman" w:hAnsi="Times New Roman" w:cs="Times New Roman"/>
+          <w:sz w:val="28"/>
+          <w:szCs w:val="28"/>
+        </w:rPr>
+        <w:t>number[</w:t>
+      </w:r>
+      <w:proofErr w:type="gramEnd"/>
+      <w:r>
+        <w:rPr>
+          <w:rFonts w:ascii="Times New Roman" w:hAnsi="Times New Roman" w:cs="Times New Roman"/>
+          <w:sz w:val="28"/>
+          <w:szCs w:val="28"/>
+        </w:rPr>
+        <w:t xml:space="preserve">] = [1, 2, 3, 4];  </w:t>
       </w:r>
     </w:p>
     <w:p>
@@ -3294,7 +3334,25 @@
           <w:sz w:val="28"/>
           <w:szCs w:val="28"/>
         </w:rPr>
-        <w:t>let mixed: (string | number)[] = ["Hello", 42];</w:t>
+        <w:t xml:space="preserve">let mixed: (string | </w:t>
+      </w:r>
+      <w:proofErr w:type="gramStart"/>
+      <w:r>
+        <w:rPr>
+          <w:rFonts w:ascii="Times New Roman" w:hAnsi="Times New Roman" w:cs="Times New Roman"/>
+          <w:sz w:val="28"/>
+          <w:szCs w:val="28"/>
+        </w:rPr>
+        <w:t>number)[</w:t>
+      </w:r>
+      <w:proofErr w:type="gramEnd"/>
+      <w:r>
+        <w:rPr>
+          <w:rFonts w:ascii="Times New Roman" w:hAnsi="Times New Roman" w:cs="Times New Roman"/>
+          <w:sz w:val="28"/>
+          <w:szCs w:val="28"/>
+        </w:rPr>
+        <w:t>] = ["Hello", 42];</w:t>
       </w:r>
     </w:p>
     <w:p>
@@ -3424,7 +3482,61 @@
           <w:sz w:val="28"/>
           <w:szCs w:val="28"/>
         </w:rPr>
-        <w:t>: string; age: number } = { name: "Alice", age: 25 };</w:t>
+        <w:t xml:space="preserve">: string; age: </w:t>
+      </w:r>
+      <w:proofErr w:type="gramStart"/>
+      <w:r>
+        <w:rPr>
+          <w:rFonts w:ascii="Times New Roman" w:hAnsi="Times New Roman" w:cs="Times New Roman"/>
+          <w:sz w:val="28"/>
+          <w:szCs w:val="28"/>
+        </w:rPr>
+        <w:t>number }</w:t>
+      </w:r>
+      <w:proofErr w:type="gramEnd"/>
+      <w:r>
+        <w:rPr>
+          <w:rFonts w:ascii="Times New Roman" w:hAnsi="Times New Roman" w:cs="Times New Roman"/>
+          <w:sz w:val="28"/>
+          <w:szCs w:val="28"/>
+        </w:rPr>
+        <w:t xml:space="preserve"> = </w:t>
+      </w:r>
+      <w:proofErr w:type="gramStart"/>
+      <w:r>
+        <w:rPr>
+          <w:rFonts w:ascii="Times New Roman" w:hAnsi="Times New Roman" w:cs="Times New Roman"/>
+          <w:sz w:val="28"/>
+          <w:szCs w:val="28"/>
+        </w:rPr>
+        <w:t>{ name</w:t>
+      </w:r>
+      <w:proofErr w:type="gramEnd"/>
+      <w:r>
+        <w:rPr>
+          <w:rFonts w:ascii="Times New Roman" w:hAnsi="Times New Roman" w:cs="Times New Roman"/>
+          <w:sz w:val="28"/>
+          <w:szCs w:val="28"/>
+        </w:rPr>
+        <w:t xml:space="preserve">: "Alice", age: </w:t>
+      </w:r>
+      <w:proofErr w:type="gramStart"/>
+      <w:r>
+        <w:rPr>
+          <w:rFonts w:ascii="Times New Roman" w:hAnsi="Times New Roman" w:cs="Times New Roman"/>
+          <w:sz w:val="28"/>
+          <w:szCs w:val="28"/>
+        </w:rPr>
+        <w:t>25 }</w:t>
+      </w:r>
+      <w:proofErr w:type="gramEnd"/>
+      <w:r>
+        <w:rPr>
+          <w:rFonts w:ascii="Times New Roman" w:hAnsi="Times New Roman" w:cs="Times New Roman"/>
+          <w:sz w:val="28"/>
+          <w:szCs w:val="28"/>
+        </w:rPr>
+        <w:t>;</w:t>
       </w:r>
     </w:p>
     <w:p>
@@ -3850,7 +3962,29 @@
           <w:szCs w:val="28"/>
           <w:lang w:val="en-US"/>
         </w:rPr>
-        <w:t>function functionName(): void;</w:t>
+        <w:t xml:space="preserve">function </w:t>
+      </w:r>
+      <w:proofErr w:type="gramStart"/>
+      <w:r>
+        <w:rPr>
+          <w:rFonts w:ascii="Times New Roman" w:hAnsi="Times New Roman" w:cs="Times New Roman"/>
+          <w:color w:val="000000" w:themeColor="text1"/>
+          <w:sz w:val="28"/>
+          <w:szCs w:val="28"/>
+          <w:lang w:val="en-US"/>
+        </w:rPr>
+        <w:t>functionName(</w:t>
+      </w:r>
+      <w:proofErr w:type="gramEnd"/>
+      <w:r>
+        <w:rPr>
+          <w:rFonts w:ascii="Times New Roman" w:hAnsi="Times New Roman" w:cs="Times New Roman"/>
+          <w:color w:val="000000" w:themeColor="text1"/>
+          <w:sz w:val="28"/>
+          <w:szCs w:val="28"/>
+          <w:lang w:val="en-US"/>
+        </w:rPr>
+        <w:t>): void;</w:t>
       </w:r>
     </w:p>
     <w:p>
@@ -3911,7 +4045,29 @@
           <w:szCs w:val="28"/>
           <w:lang w:val="en-US"/>
         </w:rPr>
-        <w:t xml:space="preserve">function functionName(): </w:t>
+        <w:t xml:space="preserve">function </w:t>
+      </w:r>
+      <w:proofErr w:type="gramStart"/>
+      <w:r>
+        <w:rPr>
+          <w:rFonts w:ascii="Times New Roman" w:hAnsi="Times New Roman" w:cs="Times New Roman"/>
+          <w:color w:val="000000" w:themeColor="text1"/>
+          <w:sz w:val="28"/>
+          <w:szCs w:val="28"/>
+          <w:lang w:val="en-US"/>
+        </w:rPr>
+        <w:t>functionName(</w:t>
+      </w:r>
+      <w:proofErr w:type="gramEnd"/>
+      <w:r>
+        <w:rPr>
+          <w:rFonts w:ascii="Times New Roman" w:hAnsi="Times New Roman" w:cs="Times New Roman"/>
+          <w:color w:val="000000" w:themeColor="text1"/>
+          <w:sz w:val="28"/>
+          <w:szCs w:val="28"/>
+          <w:lang w:val="en-US"/>
+        </w:rPr>
+        <w:t xml:space="preserve">): </w:t>
       </w:r>
       <w:r>
         <w:rPr>
@@ -3931,6 +4087,1137 @@
           <w:rFonts w:ascii="Times New Roman" w:hAnsi="Times New Roman" w:cs="Times New Roman"/>
           <w:sz w:val="32"/>
           <w:szCs w:val="32"/>
+          <w:lang w:val="en-US"/>
+        </w:rPr>
+      </w:pPr>
+      <w:r>
+        <w:rPr>
+          <w:rFonts w:ascii="Times New Roman" w:hAnsi="Times New Roman" w:cs="Times New Roman"/>
+          <w:sz w:val="32"/>
+          <w:szCs w:val="32"/>
+          <w:lang w:val="en-US"/>
+        </w:rPr>
+        <w:t>: Advanced Data Types:</w:t>
+      </w:r>
+    </w:p>
+    <w:p>
+      <w:pPr>
+        <w:pStyle w:val="ListParagraph"/>
+        <w:numPr>
+          <w:ilvl w:val="0"/>
+          <w:numId w:val="4"/>
+        </w:numPr>
+        <w:rPr>
+          <w:rFonts w:ascii="Times New Roman" w:hAnsi="Times New Roman" w:cs="Times New Roman"/>
+          <w:b/>
+          <w:bCs/>
+          <w:sz w:val="28"/>
+          <w:szCs w:val="28"/>
+          <w:lang w:val="en-US"/>
+        </w:rPr>
+      </w:pPr>
+      <w:r>
+        <w:rPr>
+          <w:rFonts w:ascii="Times New Roman" w:hAnsi="Times New Roman" w:cs="Times New Roman"/>
+          <w:b/>
+          <w:bCs/>
+          <w:sz w:val="28"/>
+          <w:szCs w:val="28"/>
+          <w:lang w:val="en-US"/>
+        </w:rPr>
+        <w:t>Advanced Data Types in Typescript?</w:t>
+      </w:r>
+    </w:p>
+    <w:p>
+      <w:pPr>
+        <w:pStyle w:val="ListParagraph"/>
+        <w:ind w:left="644"/>
+        <w:rPr>
+          <w:rFonts w:ascii="Times New Roman" w:hAnsi="Times New Roman" w:cs="Times New Roman"/>
+          <w:sz w:val="28"/>
+          <w:szCs w:val="28"/>
+          <w:lang w:val="en-US"/>
+        </w:rPr>
+      </w:pPr>
+      <w:r>
+        <w:rPr>
+          <w:rFonts w:ascii="Times New Roman" w:hAnsi="Times New Roman" w:cs="Times New Roman"/>
+          <w:sz w:val="28"/>
+          <w:szCs w:val="28"/>
+          <w:lang w:val="en-US"/>
+        </w:rPr>
+        <w:t>There are mainly five types of advanced data types in Typescript.</w:t>
+      </w:r>
+    </w:p>
+    <w:p>
+      <w:pPr>
+        <w:pStyle w:val="ListParagraph"/>
+        <w:ind w:left="644"/>
+        <w:rPr>
+          <w:rFonts w:ascii="Times New Roman" w:hAnsi="Times New Roman" w:cs="Times New Roman"/>
+          <w:sz w:val="28"/>
+          <w:szCs w:val="28"/>
+          <w:lang w:val="en-US"/>
+        </w:rPr>
+      </w:pPr>
+      <w:r>
+        <w:rPr>
+          <w:rFonts w:ascii="Times New Roman" w:hAnsi="Times New Roman" w:cs="Times New Roman"/>
+          <w:sz w:val="28"/>
+          <w:szCs w:val="28"/>
+          <w:lang w:val="en-US"/>
+        </w:rPr>
+        <w:t xml:space="preserve">Ex: union, </w:t>
+      </w:r>
+      <w:r>
+        <w:rPr>
+          <w:rFonts w:ascii="Times New Roman" w:hAnsi="Times New Roman" w:cs="Times New Roman"/>
+          <w:sz w:val="28"/>
+          <w:szCs w:val="28"/>
+          <w:lang w:val="en-US"/>
+        </w:rPr>
+        <w:t xml:space="preserve">Intersection, Type Alias, Enum, Literal types. </w:t>
+      </w:r>
+    </w:p>
+    <w:p>
+      <w:pPr>
+        <w:pStyle w:val="ListParagraph"/>
+        <w:numPr>
+          <w:ilvl w:val="0"/>
+          <w:numId w:val="17"/>
+        </w:numPr>
+        <w:rPr>
+          <w:rFonts w:ascii="Times New Roman" w:hAnsi="Times New Roman" w:cs="Times New Roman"/>
+          <w:b/>
+          <w:bCs/>
+          <w:sz w:val="28"/>
+          <w:szCs w:val="28"/>
+        </w:rPr>
+      </w:pPr>
+      <w:r>
+        <w:rPr>
+          <w:rFonts w:ascii="Times New Roman" w:hAnsi="Times New Roman" w:cs="Times New Roman"/>
+          <w:b/>
+          <w:bCs/>
+          <w:sz w:val="28"/>
+          <w:szCs w:val="28"/>
+        </w:rPr>
+        <w:t>Unio</w:t>
+      </w:r>
+      <w:r>
+        <w:rPr>
+          <w:rFonts w:ascii="Times New Roman" w:hAnsi="Times New Roman" w:cs="Times New Roman"/>
+          <w:b/>
+          <w:bCs/>
+          <w:sz w:val="28"/>
+          <w:szCs w:val="28"/>
+        </w:rPr>
+        <w:t xml:space="preserve">n: Union </w:t>
+      </w:r>
+      <w:r>
+        <w:rPr>
+          <w:rFonts w:ascii="Times New Roman" w:hAnsi="Times New Roman" w:cs="Times New Roman"/>
+          <w:sz w:val="28"/>
+          <w:szCs w:val="28"/>
+        </w:rPr>
+        <w:t>Allows a variable to hold values of multiple types.</w:t>
+      </w:r>
+    </w:p>
+    <w:p>
+      <w:pPr>
+        <w:pStyle w:val="ListParagraph"/>
+        <w:ind w:left="927"/>
+        <w:rPr>
+          <w:rFonts w:ascii="Times New Roman" w:hAnsi="Times New Roman" w:cs="Times New Roman"/>
+          <w:b/>
+          <w:bCs/>
+          <w:sz w:val="28"/>
+          <w:szCs w:val="28"/>
+        </w:rPr>
+      </w:pPr>
+      <w:r>
+        <w:rPr>
+          <w:rFonts w:ascii="Times New Roman" w:hAnsi="Times New Roman" w:cs="Times New Roman"/>
+          <w:b/>
+          <w:bCs/>
+          <w:sz w:val="28"/>
+          <w:szCs w:val="28"/>
+        </w:rPr>
+        <w:t>Example:</w:t>
+      </w:r>
+    </w:p>
+    <w:p>
+      <w:pPr>
+        <w:pStyle w:val="ListParagraph"/>
+        <w:ind w:left="927"/>
+        <w:rPr>
+          <w:rFonts w:ascii="Times New Roman" w:hAnsi="Times New Roman" w:cs="Times New Roman"/>
+          <w:sz w:val="28"/>
+          <w:szCs w:val="28"/>
+        </w:rPr>
+      </w:pPr>
+      <w:r>
+        <w:rPr>
+          <w:rFonts w:ascii="Times New Roman" w:hAnsi="Times New Roman" w:cs="Times New Roman"/>
+          <w:sz w:val="28"/>
+          <w:szCs w:val="28"/>
+        </w:rPr>
+        <w:t>let id: string | number;</w:t>
+      </w:r>
+    </w:p>
+    <w:p>
+      <w:pPr>
+        <w:pStyle w:val="ListParagraph"/>
+        <w:ind w:left="927"/>
+        <w:rPr>
+          <w:rFonts w:ascii="Times New Roman" w:hAnsi="Times New Roman" w:cs="Times New Roman"/>
+          <w:sz w:val="28"/>
+          <w:szCs w:val="28"/>
+        </w:rPr>
+      </w:pPr>
+      <w:r>
+        <w:rPr>
+          <w:rFonts w:ascii="Times New Roman" w:hAnsi="Times New Roman" w:cs="Times New Roman"/>
+          <w:sz w:val="28"/>
+          <w:szCs w:val="28"/>
+        </w:rPr>
+        <w:t>id = "ABC123";</w:t>
+      </w:r>
+    </w:p>
+    <w:p>
+      <w:pPr>
+        <w:pStyle w:val="ListParagraph"/>
+        <w:ind w:left="927"/>
+        <w:rPr>
+          <w:rFonts w:ascii="Times New Roman" w:hAnsi="Times New Roman" w:cs="Times New Roman"/>
+          <w:sz w:val="28"/>
+          <w:szCs w:val="28"/>
+        </w:rPr>
+      </w:pPr>
+      <w:r>
+        <w:rPr>
+          <w:rFonts w:ascii="Times New Roman" w:hAnsi="Times New Roman" w:cs="Times New Roman"/>
+          <w:sz w:val="28"/>
+          <w:szCs w:val="28"/>
+        </w:rPr>
+        <w:t>id = 101;</w:t>
+      </w:r>
+    </w:p>
+    <w:p>
+      <w:pPr>
+        <w:pStyle w:val="ListParagraph"/>
+        <w:ind w:left="927"/>
+        <w:rPr>
+          <w:rFonts w:ascii="Times New Roman" w:hAnsi="Times New Roman" w:cs="Times New Roman"/>
+          <w:sz w:val="28"/>
+          <w:szCs w:val="28"/>
+        </w:rPr>
+      </w:pPr>
+    </w:p>
+    <w:p>
+      <w:pPr>
+        <w:pStyle w:val="ListParagraph"/>
+        <w:numPr>
+          <w:ilvl w:val="0"/>
+          <w:numId w:val="17"/>
+        </w:numPr>
+        <w:rPr>
+          <w:rFonts w:ascii="Times New Roman" w:hAnsi="Times New Roman" w:cs="Times New Roman"/>
+          <w:b/>
+          <w:bCs/>
+          <w:sz w:val="28"/>
+          <w:szCs w:val="28"/>
+        </w:rPr>
+      </w:pPr>
+      <w:r>
+        <w:rPr>
+          <w:rFonts w:ascii="Times New Roman" w:hAnsi="Times New Roman" w:cs="Times New Roman"/>
+          <w:b/>
+          <w:bCs/>
+          <w:sz w:val="28"/>
+          <w:szCs w:val="28"/>
+        </w:rPr>
+        <w:t xml:space="preserve">Interface: </w:t>
+      </w:r>
+      <w:r>
+        <w:rPr>
+          <w:rFonts w:ascii="Times New Roman" w:hAnsi="Times New Roman" w:cs="Times New Roman"/>
+          <w:sz w:val="28"/>
+          <w:szCs w:val="28"/>
+        </w:rPr>
+        <w:t>An interface in TypeScript is a way to define the structure (shape) of an object.</w:t>
+      </w:r>
+      <w:r>
+        <w:rPr>
+          <w:rFonts w:ascii="Times New Roman" w:hAnsi="Times New Roman" w:cs="Times New Roman"/>
+          <w:sz w:val="28"/>
+          <w:szCs w:val="28"/>
+        </w:rPr>
+        <w:t xml:space="preserve"> i</w:t>
+      </w:r>
+      <w:r>
+        <w:rPr>
+          <w:rFonts w:ascii="Times New Roman" w:hAnsi="Times New Roman" w:cs="Times New Roman"/>
+          <w:sz w:val="28"/>
+          <w:szCs w:val="28"/>
+        </w:rPr>
+        <w:t>t specifies the properties and methods that an object must have, without providing the actual implementation.</w:t>
+      </w:r>
+    </w:p>
+    <w:p>
+      <w:pPr>
+        <w:pStyle w:val="ListParagraph"/>
+        <w:ind w:left="927"/>
+        <w:rPr>
+          <w:rFonts w:ascii="Times New Roman" w:hAnsi="Times New Roman" w:cs="Times New Roman"/>
+          <w:b/>
+          <w:bCs/>
+          <w:sz w:val="28"/>
+          <w:szCs w:val="28"/>
+        </w:rPr>
+      </w:pPr>
+    </w:p>
+    <w:p>
+      <w:pPr>
+        <w:pStyle w:val="ListParagraph"/>
+        <w:numPr>
+          <w:ilvl w:val="0"/>
+          <w:numId w:val="17"/>
+        </w:numPr>
+        <w:rPr>
+          <w:rFonts w:ascii="Times New Roman" w:hAnsi="Times New Roman" w:cs="Times New Roman"/>
+          <w:b/>
+          <w:bCs/>
+          <w:sz w:val="28"/>
+          <w:szCs w:val="28"/>
+        </w:rPr>
+      </w:pPr>
+      <w:r>
+        <w:rPr>
+          <w:rFonts w:ascii="Times New Roman" w:hAnsi="Times New Roman" w:cs="Times New Roman"/>
+          <w:b/>
+          <w:bCs/>
+          <w:sz w:val="28"/>
+          <w:szCs w:val="28"/>
+        </w:rPr>
+        <w:t>Intersection</w:t>
+      </w:r>
+      <w:r>
+        <w:rPr>
+          <w:rFonts w:ascii="Times New Roman" w:hAnsi="Times New Roman" w:cs="Times New Roman"/>
+          <w:b/>
+          <w:bCs/>
+          <w:sz w:val="28"/>
+          <w:szCs w:val="28"/>
+        </w:rPr>
+        <w:t xml:space="preserve">: Intersection </w:t>
+      </w:r>
+      <w:r>
+        <w:rPr>
+          <w:rFonts w:ascii="Times New Roman" w:hAnsi="Times New Roman" w:cs="Times New Roman"/>
+          <w:sz w:val="28"/>
+          <w:szCs w:val="28"/>
+        </w:rPr>
+        <w:t>Combines multiple types into one, requiring all properties.</w:t>
+      </w:r>
+    </w:p>
+    <w:p>
+      <w:pPr>
+        <w:pStyle w:val="ListParagraph"/>
+        <w:ind w:left="927"/>
+        <w:rPr>
+          <w:rFonts w:ascii="Times New Roman" w:hAnsi="Times New Roman" w:cs="Times New Roman"/>
+          <w:b/>
+          <w:bCs/>
+          <w:sz w:val="28"/>
+          <w:szCs w:val="28"/>
+        </w:rPr>
+      </w:pPr>
+      <w:r>
+        <w:rPr>
+          <w:rFonts w:ascii="Times New Roman" w:hAnsi="Times New Roman" w:cs="Times New Roman"/>
+          <w:b/>
+          <w:bCs/>
+          <w:sz w:val="28"/>
+          <w:szCs w:val="28"/>
+        </w:rPr>
+        <w:t xml:space="preserve">Example: </w:t>
+      </w:r>
+    </w:p>
+    <w:p>
+      <w:pPr>
+        <w:pStyle w:val="ListParagraph"/>
+        <w:ind w:left="927"/>
+        <w:rPr>
+          <w:rFonts w:ascii="Times New Roman" w:hAnsi="Times New Roman" w:cs="Times New Roman"/>
+          <w:b/>
+          <w:bCs/>
+          <w:sz w:val="28"/>
+          <w:szCs w:val="28"/>
+        </w:rPr>
+      </w:pPr>
+      <w:r>
+        <w:rPr>
+          <w:rFonts w:ascii="Times New Roman" w:hAnsi="Times New Roman" w:cs="Times New Roman"/>
+          <w:sz w:val="28"/>
+          <w:szCs w:val="28"/>
+        </w:rPr>
+        <w:t xml:space="preserve">type Person = </w:t>
+      </w:r>
+      <w:proofErr w:type="gramStart"/>
+      <w:r>
+        <w:rPr>
+          <w:rFonts w:ascii="Times New Roman" w:hAnsi="Times New Roman" w:cs="Times New Roman"/>
+          <w:sz w:val="28"/>
+          <w:szCs w:val="28"/>
+        </w:rPr>
+        <w:t>{ name</w:t>
+      </w:r>
+      <w:proofErr w:type="gramEnd"/>
+      <w:r>
+        <w:rPr>
+          <w:rFonts w:ascii="Times New Roman" w:hAnsi="Times New Roman" w:cs="Times New Roman"/>
+          <w:sz w:val="28"/>
+          <w:szCs w:val="28"/>
+        </w:rPr>
+        <w:t xml:space="preserve">: </w:t>
+      </w:r>
+      <w:proofErr w:type="gramStart"/>
+      <w:r>
+        <w:rPr>
+          <w:rFonts w:ascii="Times New Roman" w:hAnsi="Times New Roman" w:cs="Times New Roman"/>
+          <w:sz w:val="28"/>
+          <w:szCs w:val="28"/>
+        </w:rPr>
+        <w:t>string }</w:t>
+      </w:r>
+      <w:proofErr w:type="gramEnd"/>
+      <w:r>
+        <w:rPr>
+          <w:rFonts w:ascii="Times New Roman" w:hAnsi="Times New Roman" w:cs="Times New Roman"/>
+          <w:sz w:val="28"/>
+          <w:szCs w:val="28"/>
+        </w:rPr>
+        <w:t>;</w:t>
+      </w:r>
+    </w:p>
+    <w:p>
+      <w:pPr>
+        <w:pStyle w:val="ListParagraph"/>
+        <w:ind w:left="927"/>
+        <w:rPr>
+          <w:rFonts w:ascii="Times New Roman" w:hAnsi="Times New Roman" w:cs="Times New Roman"/>
+          <w:sz w:val="28"/>
+          <w:szCs w:val="28"/>
+        </w:rPr>
+      </w:pPr>
+      <w:r>
+        <w:rPr>
+          <w:rFonts w:ascii="Times New Roman" w:hAnsi="Times New Roman" w:cs="Times New Roman"/>
+          <w:sz w:val="28"/>
+          <w:szCs w:val="28"/>
+        </w:rPr>
+        <w:t xml:space="preserve">type Employee = </w:t>
+      </w:r>
+      <w:proofErr w:type="gramStart"/>
+      <w:r>
+        <w:rPr>
+          <w:rFonts w:ascii="Times New Roman" w:hAnsi="Times New Roman" w:cs="Times New Roman"/>
+          <w:sz w:val="28"/>
+          <w:szCs w:val="28"/>
+        </w:rPr>
+        <w:t>{ id</w:t>
+      </w:r>
+      <w:proofErr w:type="gramEnd"/>
+      <w:r>
+        <w:rPr>
+          <w:rFonts w:ascii="Times New Roman" w:hAnsi="Times New Roman" w:cs="Times New Roman"/>
+          <w:sz w:val="28"/>
+          <w:szCs w:val="28"/>
+        </w:rPr>
+        <w:t xml:space="preserve">: </w:t>
+      </w:r>
+      <w:proofErr w:type="gramStart"/>
+      <w:r>
+        <w:rPr>
+          <w:rFonts w:ascii="Times New Roman" w:hAnsi="Times New Roman" w:cs="Times New Roman"/>
+          <w:sz w:val="28"/>
+          <w:szCs w:val="28"/>
+        </w:rPr>
+        <w:t>number }</w:t>
+      </w:r>
+      <w:proofErr w:type="gramEnd"/>
+      <w:r>
+        <w:rPr>
+          <w:rFonts w:ascii="Times New Roman" w:hAnsi="Times New Roman" w:cs="Times New Roman"/>
+          <w:sz w:val="28"/>
+          <w:szCs w:val="28"/>
+        </w:rPr>
+        <w:t>;</w:t>
+      </w:r>
+    </w:p>
+    <w:p>
+      <w:pPr>
+        <w:pStyle w:val="ListParagraph"/>
+        <w:ind w:left="927"/>
+        <w:rPr>
+          <w:rFonts w:ascii="Times New Roman" w:hAnsi="Times New Roman" w:cs="Times New Roman"/>
+          <w:sz w:val="28"/>
+          <w:szCs w:val="28"/>
+        </w:rPr>
+      </w:pPr>
+      <w:r>
+        <w:rPr>
+          <w:rFonts w:ascii="Times New Roman" w:hAnsi="Times New Roman" w:cs="Times New Roman"/>
+          <w:sz w:val="28"/>
+          <w:szCs w:val="28"/>
+        </w:rPr>
+        <w:t>type Staff = Person &amp; Employee;</w:t>
+      </w:r>
+    </w:p>
+    <w:p>
+      <w:pPr>
+        <w:pStyle w:val="ListParagraph"/>
+        <w:ind w:left="927"/>
+        <w:rPr>
+          <w:rFonts w:ascii="Times New Roman" w:hAnsi="Times New Roman" w:cs="Times New Roman"/>
+          <w:sz w:val="28"/>
+          <w:szCs w:val="28"/>
+        </w:rPr>
+      </w:pPr>
+      <w:r>
+        <w:rPr>
+          <w:rFonts w:ascii="Times New Roman" w:hAnsi="Times New Roman" w:cs="Times New Roman"/>
+          <w:sz w:val="28"/>
+          <w:szCs w:val="28"/>
+        </w:rPr>
+        <w:lastRenderedPageBreak/>
+        <w:t xml:space="preserve">let staff: Staff = </w:t>
+      </w:r>
+      <w:proofErr w:type="gramStart"/>
+      <w:r>
+        <w:rPr>
+          <w:rFonts w:ascii="Times New Roman" w:hAnsi="Times New Roman" w:cs="Times New Roman"/>
+          <w:sz w:val="28"/>
+          <w:szCs w:val="28"/>
+        </w:rPr>
+        <w:t>{ name</w:t>
+      </w:r>
+      <w:proofErr w:type="gramEnd"/>
+      <w:r>
+        <w:rPr>
+          <w:rFonts w:ascii="Times New Roman" w:hAnsi="Times New Roman" w:cs="Times New Roman"/>
+          <w:sz w:val="28"/>
+          <w:szCs w:val="28"/>
+        </w:rPr>
+        <w:t xml:space="preserve">: "Alice", id: </w:t>
+      </w:r>
+      <w:proofErr w:type="gramStart"/>
+      <w:r>
+        <w:rPr>
+          <w:rFonts w:ascii="Times New Roman" w:hAnsi="Times New Roman" w:cs="Times New Roman"/>
+          <w:sz w:val="28"/>
+          <w:szCs w:val="28"/>
+        </w:rPr>
+        <w:t>101 }</w:t>
+      </w:r>
+      <w:proofErr w:type="gramEnd"/>
+      <w:r>
+        <w:rPr>
+          <w:rFonts w:ascii="Times New Roman" w:hAnsi="Times New Roman" w:cs="Times New Roman"/>
+          <w:sz w:val="28"/>
+          <w:szCs w:val="28"/>
+        </w:rPr>
+        <w:t>;</w:t>
+      </w:r>
+    </w:p>
+    <w:p>
+      <w:pPr>
+        <w:pStyle w:val="ListParagraph"/>
+        <w:ind w:left="927"/>
+        <w:rPr>
+          <w:rFonts w:ascii="Times New Roman" w:hAnsi="Times New Roman" w:cs="Times New Roman"/>
+          <w:sz w:val="28"/>
+          <w:szCs w:val="28"/>
+        </w:rPr>
+      </w:pPr>
+    </w:p>
+    <w:p>
+      <w:pPr>
+        <w:pStyle w:val="ListParagraph"/>
+        <w:numPr>
+          <w:ilvl w:val="0"/>
+          <w:numId w:val="17"/>
+        </w:numPr>
+        <w:rPr>
+          <w:rFonts w:ascii="Times New Roman" w:hAnsi="Times New Roman" w:cs="Times New Roman"/>
+          <w:b/>
+          <w:bCs/>
+          <w:sz w:val="28"/>
+          <w:szCs w:val="28"/>
+        </w:rPr>
+      </w:pPr>
+      <w:r>
+        <w:rPr>
+          <w:rFonts w:ascii="Times New Roman" w:hAnsi="Times New Roman" w:cs="Times New Roman"/>
+          <w:b/>
+          <w:bCs/>
+          <w:sz w:val="28"/>
+          <w:szCs w:val="28"/>
+        </w:rPr>
+        <w:t>Type Alias</w:t>
+      </w:r>
+      <w:r>
+        <w:rPr>
+          <w:rFonts w:ascii="Times New Roman" w:hAnsi="Times New Roman" w:cs="Times New Roman"/>
+          <w:b/>
+          <w:bCs/>
+          <w:sz w:val="28"/>
+          <w:szCs w:val="28"/>
+        </w:rPr>
+        <w:t xml:space="preserve">: Type alias </w:t>
+      </w:r>
+      <w:r>
+        <w:rPr>
+          <w:rFonts w:ascii="Times New Roman" w:hAnsi="Times New Roman" w:cs="Times New Roman"/>
+          <w:sz w:val="28"/>
+          <w:szCs w:val="28"/>
+        </w:rPr>
+        <w:t>Creates a custom name for a type to improve readability.</w:t>
+      </w:r>
+    </w:p>
+    <w:p>
+      <w:pPr>
+        <w:pStyle w:val="ListParagraph"/>
+        <w:ind w:left="927"/>
+        <w:rPr>
+          <w:rFonts w:ascii="Times New Roman" w:hAnsi="Times New Roman" w:cs="Times New Roman"/>
+          <w:b/>
+          <w:bCs/>
+          <w:sz w:val="28"/>
+          <w:szCs w:val="28"/>
+        </w:rPr>
+      </w:pPr>
+      <w:r>
+        <w:rPr>
+          <w:rFonts w:ascii="Times New Roman" w:hAnsi="Times New Roman" w:cs="Times New Roman"/>
+          <w:b/>
+          <w:bCs/>
+          <w:sz w:val="28"/>
+          <w:szCs w:val="28"/>
+        </w:rPr>
+        <w:t>Example:</w:t>
+      </w:r>
+    </w:p>
+    <w:p>
+      <w:pPr>
+        <w:pStyle w:val="ListParagraph"/>
+        <w:ind w:left="927"/>
+        <w:rPr>
+          <w:rFonts w:ascii="Times New Roman" w:hAnsi="Times New Roman" w:cs="Times New Roman"/>
+          <w:sz w:val="28"/>
+          <w:szCs w:val="28"/>
+        </w:rPr>
+      </w:pPr>
+      <w:r>
+        <w:rPr>
+          <w:rFonts w:ascii="Times New Roman" w:hAnsi="Times New Roman" w:cs="Times New Roman"/>
+          <w:sz w:val="28"/>
+          <w:szCs w:val="28"/>
+        </w:rPr>
+        <w:t xml:space="preserve">type </w:t>
+      </w:r>
+      <w:proofErr w:type="spellStart"/>
+      <w:r>
+        <w:rPr>
+          <w:rFonts w:ascii="Times New Roman" w:hAnsi="Times New Roman" w:cs="Times New Roman"/>
+          <w:sz w:val="28"/>
+          <w:szCs w:val="28"/>
+        </w:rPr>
+        <w:t>UserID</w:t>
+      </w:r>
+      <w:proofErr w:type="spellEnd"/>
+      <w:r>
+        <w:rPr>
+          <w:rFonts w:ascii="Times New Roman" w:hAnsi="Times New Roman" w:cs="Times New Roman"/>
+          <w:sz w:val="28"/>
+          <w:szCs w:val="28"/>
+        </w:rPr>
+        <w:t xml:space="preserve"> = string | number;</w:t>
+      </w:r>
+    </w:p>
+    <w:p>
+      <w:pPr>
+        <w:pStyle w:val="ListParagraph"/>
+        <w:ind w:left="927"/>
+        <w:rPr>
+          <w:rFonts w:ascii="Times New Roman" w:hAnsi="Times New Roman" w:cs="Times New Roman"/>
+          <w:sz w:val="28"/>
+          <w:szCs w:val="28"/>
+        </w:rPr>
+      </w:pPr>
+      <w:r>
+        <w:rPr>
+          <w:rFonts w:ascii="Times New Roman" w:hAnsi="Times New Roman" w:cs="Times New Roman"/>
+          <w:sz w:val="28"/>
+          <w:szCs w:val="28"/>
+        </w:rPr>
+        <w:t xml:space="preserve">let </w:t>
+      </w:r>
+      <w:proofErr w:type="spellStart"/>
+      <w:r>
+        <w:rPr>
+          <w:rFonts w:ascii="Times New Roman" w:hAnsi="Times New Roman" w:cs="Times New Roman"/>
+          <w:sz w:val="28"/>
+          <w:szCs w:val="28"/>
+        </w:rPr>
+        <w:t>userId</w:t>
+      </w:r>
+      <w:proofErr w:type="spellEnd"/>
+      <w:r>
+        <w:rPr>
+          <w:rFonts w:ascii="Times New Roman" w:hAnsi="Times New Roman" w:cs="Times New Roman"/>
+          <w:sz w:val="28"/>
+          <w:szCs w:val="28"/>
+        </w:rPr>
+        <w:t xml:space="preserve">: </w:t>
+      </w:r>
+      <w:proofErr w:type="spellStart"/>
+      <w:r>
+        <w:rPr>
+          <w:rFonts w:ascii="Times New Roman" w:hAnsi="Times New Roman" w:cs="Times New Roman"/>
+          <w:sz w:val="28"/>
+          <w:szCs w:val="28"/>
+        </w:rPr>
+        <w:t>UserID</w:t>
+      </w:r>
+      <w:proofErr w:type="spellEnd"/>
+      <w:r>
+        <w:rPr>
+          <w:rFonts w:ascii="Times New Roman" w:hAnsi="Times New Roman" w:cs="Times New Roman"/>
+          <w:sz w:val="28"/>
+          <w:szCs w:val="28"/>
+        </w:rPr>
+        <w:t xml:space="preserve"> = 123;</w:t>
+      </w:r>
+    </w:p>
+    <w:p>
+      <w:pPr>
+        <w:pStyle w:val="ListParagraph"/>
+        <w:ind w:left="927"/>
+        <w:rPr>
+          <w:rFonts w:ascii="Times New Roman" w:hAnsi="Times New Roman" w:cs="Times New Roman"/>
+          <w:sz w:val="28"/>
+          <w:szCs w:val="28"/>
+        </w:rPr>
+      </w:pPr>
+    </w:p>
+    <w:p>
+      <w:pPr>
+        <w:pStyle w:val="ListParagraph"/>
+        <w:numPr>
+          <w:ilvl w:val="0"/>
+          <w:numId w:val="17"/>
+        </w:numPr>
+        <w:rPr>
+          <w:rFonts w:ascii="Times New Roman" w:hAnsi="Times New Roman" w:cs="Times New Roman"/>
+          <w:b/>
+          <w:bCs/>
+          <w:sz w:val="28"/>
+          <w:szCs w:val="28"/>
+        </w:rPr>
+      </w:pPr>
+      <w:r>
+        <w:rPr>
+          <w:rFonts w:ascii="Times New Roman" w:hAnsi="Times New Roman" w:cs="Times New Roman"/>
+          <w:b/>
+          <w:bCs/>
+          <w:sz w:val="28"/>
+          <w:szCs w:val="28"/>
+        </w:rPr>
+        <w:t>Enum</w:t>
+      </w:r>
+      <w:r>
+        <w:rPr>
+          <w:rFonts w:ascii="Times New Roman" w:hAnsi="Times New Roman" w:cs="Times New Roman"/>
+          <w:b/>
+          <w:bCs/>
+          <w:sz w:val="28"/>
+          <w:szCs w:val="28"/>
+        </w:rPr>
+        <w:t xml:space="preserve">: Enum </w:t>
+      </w:r>
+      <w:r>
+        <w:rPr>
+          <w:rFonts w:ascii="Times New Roman" w:hAnsi="Times New Roman" w:cs="Times New Roman"/>
+          <w:sz w:val="28"/>
+          <w:szCs w:val="28"/>
+        </w:rPr>
+        <w:t>Defines a set of named constants.</w:t>
+      </w:r>
+    </w:p>
+    <w:p>
+      <w:pPr>
+        <w:pStyle w:val="ListParagraph"/>
+        <w:ind w:left="927"/>
+        <w:rPr>
+          <w:rFonts w:ascii="Times New Roman" w:hAnsi="Times New Roman" w:cs="Times New Roman"/>
+          <w:b/>
+          <w:bCs/>
+          <w:sz w:val="28"/>
+          <w:szCs w:val="28"/>
+        </w:rPr>
+      </w:pPr>
+      <w:r>
+        <w:rPr>
+          <w:rFonts w:ascii="Times New Roman" w:hAnsi="Times New Roman" w:cs="Times New Roman"/>
+          <w:b/>
+          <w:bCs/>
+          <w:sz w:val="28"/>
+          <w:szCs w:val="28"/>
+        </w:rPr>
+        <w:t>Example:</w:t>
+      </w:r>
+    </w:p>
+    <w:p>
+      <w:pPr>
+        <w:pStyle w:val="ListParagraph"/>
+        <w:ind w:left="927"/>
+        <w:rPr>
+          <w:rFonts w:ascii="Times New Roman" w:hAnsi="Times New Roman" w:cs="Times New Roman"/>
+          <w:sz w:val="28"/>
+          <w:szCs w:val="28"/>
+        </w:rPr>
+      </w:pPr>
+      <w:r>
+        <w:rPr>
+          <w:rFonts w:ascii="Times New Roman" w:hAnsi="Times New Roman" w:cs="Times New Roman"/>
+          <w:sz w:val="28"/>
+          <w:szCs w:val="28"/>
+        </w:rPr>
+        <w:t>enum Direction {</w:t>
+      </w:r>
+    </w:p>
+    <w:p>
+      <w:pPr>
+        <w:pStyle w:val="ListParagraph"/>
+        <w:ind w:left="1647"/>
+        <w:rPr>
+          <w:rFonts w:ascii="Times New Roman" w:hAnsi="Times New Roman" w:cs="Times New Roman"/>
+          <w:sz w:val="28"/>
+          <w:szCs w:val="28"/>
+        </w:rPr>
+      </w:pPr>
+      <w:r>
+        <w:rPr>
+          <w:rFonts w:ascii="Times New Roman" w:hAnsi="Times New Roman" w:cs="Times New Roman"/>
+          <w:sz w:val="28"/>
+          <w:szCs w:val="28"/>
+        </w:rPr>
+        <w:t>Up,</w:t>
+      </w:r>
+    </w:p>
+    <w:p>
+      <w:pPr>
+        <w:pStyle w:val="ListParagraph"/>
+        <w:ind w:left="1647"/>
+        <w:rPr>
+          <w:rFonts w:ascii="Times New Roman" w:hAnsi="Times New Roman" w:cs="Times New Roman"/>
+          <w:sz w:val="28"/>
+          <w:szCs w:val="28"/>
+        </w:rPr>
+      </w:pPr>
+      <w:r>
+        <w:rPr>
+          <w:rFonts w:ascii="Times New Roman" w:hAnsi="Times New Roman" w:cs="Times New Roman"/>
+          <w:sz w:val="28"/>
+          <w:szCs w:val="28"/>
+        </w:rPr>
+        <w:t>Down,</w:t>
+      </w:r>
+    </w:p>
+    <w:p>
+      <w:pPr>
+        <w:pStyle w:val="ListParagraph"/>
+        <w:ind w:left="1647"/>
+        <w:rPr>
+          <w:rFonts w:ascii="Times New Roman" w:hAnsi="Times New Roman" w:cs="Times New Roman"/>
+          <w:sz w:val="28"/>
+          <w:szCs w:val="28"/>
+        </w:rPr>
+      </w:pPr>
+      <w:r>
+        <w:rPr>
+          <w:rFonts w:ascii="Times New Roman" w:hAnsi="Times New Roman" w:cs="Times New Roman"/>
+          <w:sz w:val="28"/>
+          <w:szCs w:val="28"/>
+        </w:rPr>
+        <w:t>Left,</w:t>
+      </w:r>
+    </w:p>
+    <w:p>
+      <w:pPr>
+        <w:pStyle w:val="ListParagraph"/>
+        <w:ind w:left="1647"/>
+        <w:rPr>
+          <w:rFonts w:ascii="Times New Roman" w:hAnsi="Times New Roman" w:cs="Times New Roman"/>
+          <w:sz w:val="28"/>
+          <w:szCs w:val="28"/>
+        </w:rPr>
+      </w:pPr>
+      <w:r>
+        <w:rPr>
+          <w:rFonts w:ascii="Times New Roman" w:hAnsi="Times New Roman" w:cs="Times New Roman"/>
+          <w:sz w:val="28"/>
+          <w:szCs w:val="28"/>
+        </w:rPr>
+        <w:t>Right,</w:t>
+      </w:r>
+    </w:p>
+    <w:p>
+      <w:pPr>
+        <w:pStyle w:val="ListParagraph"/>
+        <w:ind w:left="927"/>
+        <w:rPr>
+          <w:rFonts w:ascii="Times New Roman" w:hAnsi="Times New Roman" w:cs="Times New Roman"/>
+          <w:sz w:val="28"/>
+          <w:szCs w:val="28"/>
+        </w:rPr>
+      </w:pPr>
+      <w:r>
+        <w:rPr>
+          <w:rFonts w:ascii="Times New Roman" w:hAnsi="Times New Roman" w:cs="Times New Roman"/>
+          <w:sz w:val="28"/>
+          <w:szCs w:val="28"/>
+        </w:rPr>
+        <w:t>}</w:t>
+      </w:r>
+    </w:p>
+    <w:p>
+      <w:pPr>
+        <w:pStyle w:val="ListParagraph"/>
+        <w:ind w:left="927"/>
+        <w:rPr>
+          <w:rFonts w:ascii="Times New Roman" w:hAnsi="Times New Roman" w:cs="Times New Roman"/>
+          <w:sz w:val="28"/>
+          <w:szCs w:val="28"/>
+        </w:rPr>
+      </w:pPr>
+      <w:r>
+        <w:rPr>
+          <w:rFonts w:ascii="Times New Roman" w:hAnsi="Times New Roman" w:cs="Times New Roman"/>
+          <w:sz w:val="28"/>
+          <w:szCs w:val="28"/>
+        </w:rPr>
+        <w:t xml:space="preserve">let move: Direction = </w:t>
+      </w:r>
+      <w:proofErr w:type="spellStart"/>
+      <w:r>
+        <w:rPr>
+          <w:rFonts w:ascii="Times New Roman" w:hAnsi="Times New Roman" w:cs="Times New Roman"/>
+          <w:sz w:val="28"/>
+          <w:szCs w:val="28"/>
+        </w:rPr>
+        <w:t>Direction.Up</w:t>
+      </w:r>
+      <w:proofErr w:type="spellEnd"/>
+      <w:r>
+        <w:rPr>
+          <w:rFonts w:ascii="Times New Roman" w:hAnsi="Times New Roman" w:cs="Times New Roman"/>
+          <w:sz w:val="28"/>
+          <w:szCs w:val="28"/>
+        </w:rPr>
+        <w:t>;</w:t>
+      </w:r>
+    </w:p>
+    <w:p>
+      <w:pPr>
+        <w:pStyle w:val="ListParagraph"/>
+        <w:ind w:left="927"/>
+        <w:rPr>
+          <w:rFonts w:ascii="Times New Roman" w:hAnsi="Times New Roman" w:cs="Times New Roman"/>
+          <w:sz w:val="28"/>
+          <w:szCs w:val="28"/>
+        </w:rPr>
+      </w:pPr>
+    </w:p>
+    <w:p>
+      <w:pPr>
+        <w:pStyle w:val="ListParagraph"/>
+        <w:numPr>
+          <w:ilvl w:val="0"/>
+          <w:numId w:val="17"/>
+        </w:numPr>
+        <w:rPr>
+          <w:rFonts w:ascii="Times New Roman" w:hAnsi="Times New Roman" w:cs="Times New Roman"/>
+          <w:b/>
+          <w:bCs/>
+          <w:sz w:val="28"/>
+          <w:szCs w:val="28"/>
+        </w:rPr>
+      </w:pPr>
+      <w:r>
+        <w:rPr>
+          <w:rFonts w:ascii="Times New Roman" w:hAnsi="Times New Roman" w:cs="Times New Roman"/>
+          <w:b/>
+          <w:bCs/>
+          <w:sz w:val="28"/>
+          <w:szCs w:val="28"/>
+        </w:rPr>
+        <w:t>Literal Types</w:t>
+      </w:r>
+      <w:r>
+        <w:rPr>
+          <w:rFonts w:ascii="Times New Roman" w:hAnsi="Times New Roman" w:cs="Times New Roman"/>
+          <w:b/>
+          <w:bCs/>
+          <w:sz w:val="28"/>
+          <w:szCs w:val="28"/>
+        </w:rPr>
+        <w:t xml:space="preserve">: Literal Types </w:t>
+      </w:r>
+      <w:r>
+        <w:rPr>
+          <w:rFonts w:ascii="Times New Roman" w:hAnsi="Times New Roman" w:cs="Times New Roman"/>
+          <w:sz w:val="28"/>
+          <w:szCs w:val="28"/>
+        </w:rPr>
+        <w:t>Restricts a variable to specific values only.</w:t>
+      </w:r>
+    </w:p>
+    <w:p>
+      <w:pPr>
+        <w:pStyle w:val="ListParagraph"/>
+        <w:ind w:left="927"/>
+        <w:rPr>
+          <w:rFonts w:ascii="Times New Roman" w:hAnsi="Times New Roman" w:cs="Times New Roman"/>
+          <w:b/>
+          <w:bCs/>
+          <w:sz w:val="28"/>
+          <w:szCs w:val="28"/>
+        </w:rPr>
+      </w:pPr>
+      <w:r>
+        <w:rPr>
+          <w:rFonts w:ascii="Times New Roman" w:hAnsi="Times New Roman" w:cs="Times New Roman"/>
+          <w:b/>
+          <w:bCs/>
+          <w:sz w:val="28"/>
+          <w:szCs w:val="28"/>
+        </w:rPr>
+        <w:t>Example:</w:t>
+      </w:r>
+    </w:p>
+    <w:p>
+      <w:pPr>
+        <w:pStyle w:val="ListParagraph"/>
+        <w:ind w:left="927"/>
+        <w:rPr>
+          <w:rFonts w:ascii="Times New Roman" w:hAnsi="Times New Roman" w:cs="Times New Roman"/>
+          <w:sz w:val="28"/>
+          <w:szCs w:val="28"/>
+        </w:rPr>
+      </w:pPr>
+      <w:r>
+        <w:rPr>
+          <w:rFonts w:ascii="Times New Roman" w:hAnsi="Times New Roman" w:cs="Times New Roman"/>
+          <w:sz w:val="28"/>
+          <w:szCs w:val="28"/>
+        </w:rPr>
+        <w:t>let role: "admin" | "user" | "guest";</w:t>
+      </w:r>
+    </w:p>
+    <w:p>
+      <w:pPr>
+        <w:pStyle w:val="ListParagraph"/>
+        <w:ind w:left="927"/>
+        <w:rPr>
+          <w:rFonts w:ascii="Times New Roman" w:hAnsi="Times New Roman" w:cs="Times New Roman"/>
+          <w:sz w:val="28"/>
+          <w:szCs w:val="28"/>
+        </w:rPr>
+      </w:pPr>
+      <w:r>
+        <w:rPr>
+          <w:rFonts w:ascii="Times New Roman" w:hAnsi="Times New Roman" w:cs="Times New Roman"/>
+          <w:sz w:val="28"/>
+          <w:szCs w:val="28"/>
+        </w:rPr>
+        <w:t>role = "admin</w:t>
+      </w:r>
+      <w:proofErr w:type="gramStart"/>
+      <w:r>
+        <w:rPr>
+          <w:rFonts w:ascii="Times New Roman" w:hAnsi="Times New Roman" w:cs="Times New Roman"/>
+          <w:sz w:val="28"/>
+          <w:szCs w:val="28"/>
+        </w:rPr>
+        <w:t>";  /</w:t>
+      </w:r>
+      <w:proofErr w:type="gramEnd"/>
+      <w:r>
+        <w:rPr>
+          <w:rFonts w:ascii="Times New Roman" w:hAnsi="Times New Roman" w:cs="Times New Roman"/>
+          <w:sz w:val="28"/>
+          <w:szCs w:val="28"/>
+        </w:rPr>
+        <w:t xml:space="preserve">/ </w:t>
+      </w:r>
+      <w:r>
+        <w:rPr>
+          <w:rFonts w:ascii="Segoe UI Emoji" w:hAnsi="Segoe UI Emoji" w:cs="Segoe UI Emoji"/>
+          <w:sz w:val="28"/>
+          <w:szCs w:val="28"/>
+        </w:rPr>
+        <w:t>✅</w:t>
+      </w:r>
+      <w:r>
+        <w:rPr>
+          <w:rFonts w:ascii="Times New Roman" w:hAnsi="Times New Roman" w:cs="Times New Roman"/>
+          <w:sz w:val="28"/>
+          <w:szCs w:val="28"/>
+        </w:rPr>
+        <w:t xml:space="preserve"> allowed</w:t>
+      </w:r>
+    </w:p>
+    <w:p>
+      <w:pPr>
+        <w:pStyle w:val="ListParagraph"/>
+        <w:ind w:left="927"/>
+        <w:rPr>
+          <w:rFonts w:ascii="Times New Roman" w:hAnsi="Times New Roman" w:cs="Times New Roman"/>
+          <w:sz w:val="28"/>
+          <w:szCs w:val="28"/>
+        </w:rPr>
+      </w:pPr>
+      <w:r>
+        <w:rPr>
+          <w:rFonts w:ascii="Times New Roman" w:hAnsi="Times New Roman" w:cs="Times New Roman"/>
+          <w:sz w:val="28"/>
+          <w:szCs w:val="28"/>
+        </w:rPr>
+        <w:t xml:space="preserve">// role = "manager"; </w:t>
+      </w:r>
+      <w:r>
+        <w:rPr>
+          <w:rFonts w:ascii="Segoe UI Emoji" w:hAnsi="Segoe UI Emoji" w:cs="Segoe UI Emoji"/>
+          <w:sz w:val="28"/>
+          <w:szCs w:val="28"/>
+        </w:rPr>
+        <w:t>❌</w:t>
+      </w:r>
+      <w:r>
+        <w:rPr>
+          <w:rFonts w:ascii="Times New Roman" w:hAnsi="Times New Roman" w:cs="Times New Roman"/>
+          <w:sz w:val="28"/>
+          <w:szCs w:val="28"/>
+        </w:rPr>
+        <w:t xml:space="preserve"> not allowed</w:t>
+      </w:r>
+    </w:p>
+    <w:p>
+      <w:pPr>
+        <w:rPr>
           <w:lang w:val="en-US"/>
         </w:rPr>
       </w:pPr>
@@ -4283,6 +5570,119 @@
     </w:lvl>
   </w:abstractNum>
   <w:abstractNum w:abstractNumId="2" w15:restartNumberingAfterBreak="0">
+    <w:nsid w:val="18EA77B4"/>
+    <w:multiLevelType w:val="hybridMultilevel"/>
+    <w:tmpl w:val="29CE4CF6"/>
+    <w:lvl w:ilvl="0" w:tplc="40090001">
+      <w:start w:val="1"/>
+      <w:numFmt w:val="bullet"/>
+      <w:lvlText w:val=""/>
+      <w:lvlJc w:val="left"/>
+      <w:pPr>
+        <w:ind w:left="927" w:hanging="360"/>
+      </w:pPr>
+      <w:rPr>
+        <w:rFonts w:ascii="Symbol" w:hAnsi="Symbol" w:hint="default"/>
+      </w:rPr>
+    </w:lvl>
+    <w:lvl w:ilvl="1" w:tplc="40090003">
+      <w:start w:val="1"/>
+      <w:numFmt w:val="bullet"/>
+      <w:lvlText w:val="o"/>
+      <w:lvlJc w:val="left"/>
+      <w:pPr>
+        <w:ind w:left="1647" w:hanging="360"/>
+      </w:pPr>
+      <w:rPr>
+        <w:rFonts w:ascii="Courier New" w:hAnsi="Courier New" w:cs="Courier New" w:hint="default"/>
+      </w:rPr>
+    </w:lvl>
+    <w:lvl w:ilvl="2" w:tplc="40090005" w:tentative="1">
+      <w:start w:val="1"/>
+      <w:numFmt w:val="bullet"/>
+      <w:lvlText w:val=""/>
+      <w:lvlJc w:val="left"/>
+      <w:pPr>
+        <w:ind w:left="2367" w:hanging="360"/>
+      </w:pPr>
+      <w:rPr>
+        <w:rFonts w:ascii="Wingdings" w:hAnsi="Wingdings" w:hint="default"/>
+      </w:rPr>
+    </w:lvl>
+    <w:lvl w:ilvl="3" w:tplc="40090001" w:tentative="1">
+      <w:start w:val="1"/>
+      <w:numFmt w:val="bullet"/>
+      <w:lvlText w:val=""/>
+      <w:lvlJc w:val="left"/>
+      <w:pPr>
+        <w:ind w:left="3087" w:hanging="360"/>
+      </w:pPr>
+      <w:rPr>
+        <w:rFonts w:ascii="Symbol" w:hAnsi="Symbol" w:hint="default"/>
+      </w:rPr>
+    </w:lvl>
+    <w:lvl w:ilvl="4" w:tplc="40090003" w:tentative="1">
+      <w:start w:val="1"/>
+      <w:numFmt w:val="bullet"/>
+      <w:lvlText w:val="o"/>
+      <w:lvlJc w:val="left"/>
+      <w:pPr>
+        <w:ind w:left="3807" w:hanging="360"/>
+      </w:pPr>
+      <w:rPr>
+        <w:rFonts w:ascii="Courier New" w:hAnsi="Courier New" w:cs="Courier New" w:hint="default"/>
+      </w:rPr>
+    </w:lvl>
+    <w:lvl w:ilvl="5" w:tplc="40090005" w:tentative="1">
+      <w:start w:val="1"/>
+      <w:numFmt w:val="bullet"/>
+      <w:lvlText w:val=""/>
+      <w:lvlJc w:val="left"/>
+      <w:pPr>
+        <w:ind w:left="4527" w:hanging="360"/>
+      </w:pPr>
+      <w:rPr>
+        <w:rFonts w:ascii="Wingdings" w:hAnsi="Wingdings" w:hint="default"/>
+      </w:rPr>
+    </w:lvl>
+    <w:lvl w:ilvl="6" w:tplc="40090001" w:tentative="1">
+      <w:start w:val="1"/>
+      <w:numFmt w:val="bullet"/>
+      <w:lvlText w:val=""/>
+      <w:lvlJc w:val="left"/>
+      <w:pPr>
+        <w:ind w:left="5247" w:hanging="360"/>
+      </w:pPr>
+      <w:rPr>
+        <w:rFonts w:ascii="Symbol" w:hAnsi="Symbol" w:hint="default"/>
+      </w:rPr>
+    </w:lvl>
+    <w:lvl w:ilvl="7" w:tplc="40090003" w:tentative="1">
+      <w:start w:val="1"/>
+      <w:numFmt w:val="bullet"/>
+      <w:lvlText w:val="o"/>
+      <w:lvlJc w:val="left"/>
+      <w:pPr>
+        <w:ind w:left="5967" w:hanging="360"/>
+      </w:pPr>
+      <w:rPr>
+        <w:rFonts w:ascii="Courier New" w:hAnsi="Courier New" w:cs="Courier New" w:hint="default"/>
+      </w:rPr>
+    </w:lvl>
+    <w:lvl w:ilvl="8" w:tplc="40090005" w:tentative="1">
+      <w:start w:val="1"/>
+      <w:numFmt w:val="bullet"/>
+      <w:lvlText w:val=""/>
+      <w:lvlJc w:val="left"/>
+      <w:pPr>
+        <w:ind w:left="6687" w:hanging="360"/>
+      </w:pPr>
+      <w:rPr>
+        <w:rFonts w:ascii="Wingdings" w:hAnsi="Wingdings" w:hint="default"/>
+      </w:rPr>
+    </w:lvl>
+  </w:abstractNum>
+  <w:abstractNum w:abstractNumId="3" w15:restartNumberingAfterBreak="0">
     <w:nsid w:val="2E912620"/>
     <w:multiLevelType w:val="hybridMultilevel"/>
     <w:tmpl w:val="44D8782C"/>
@@ -4395,7 +5795,7 @@
       </w:rPr>
     </w:lvl>
   </w:abstractNum>
-  <w:abstractNum w:abstractNumId="3" w15:restartNumberingAfterBreak="0">
+  <w:abstractNum w:abstractNumId="4" w15:restartNumberingAfterBreak="0">
     <w:nsid w:val="2F811B81"/>
     <w:multiLevelType w:val="multilevel"/>
     <w:tmpl w:val="40090029"/>
@@ -4499,7 +5899,7 @@
       </w:pPr>
     </w:lvl>
   </w:abstractNum>
-  <w:abstractNum w:abstractNumId="4" w15:restartNumberingAfterBreak="0">
+  <w:abstractNum w:abstractNumId="5" w15:restartNumberingAfterBreak="0">
     <w:nsid w:val="42FD3037"/>
     <w:multiLevelType w:val="hybridMultilevel"/>
     <w:tmpl w:val="DDCC7790"/>
@@ -4612,7 +6012,7 @@
       </w:rPr>
     </w:lvl>
   </w:abstractNum>
-  <w:abstractNum w:abstractNumId="5" w15:restartNumberingAfterBreak="0">
+  <w:abstractNum w:abstractNumId="6" w15:restartNumberingAfterBreak="0">
     <w:nsid w:val="4C1C1DCB"/>
     <w:multiLevelType w:val="hybridMultilevel"/>
     <w:tmpl w:val="8032664A"/>
@@ -4725,7 +6125,7 @@
       </w:rPr>
     </w:lvl>
   </w:abstractNum>
-  <w:abstractNum w:abstractNumId="6" w15:restartNumberingAfterBreak="0">
+  <w:abstractNum w:abstractNumId="7" w15:restartNumberingAfterBreak="0">
     <w:nsid w:val="54D83177"/>
     <w:multiLevelType w:val="hybridMultilevel"/>
     <w:tmpl w:val="1B109678"/>
@@ -4838,7 +6238,7 @@
       </w:rPr>
     </w:lvl>
   </w:abstractNum>
-  <w:abstractNum w:abstractNumId="7" w15:restartNumberingAfterBreak="0">
+  <w:abstractNum w:abstractNumId="8" w15:restartNumberingAfterBreak="0">
     <w:nsid w:val="552D6B19"/>
     <w:multiLevelType w:val="hybridMultilevel"/>
     <w:tmpl w:val="D5B89E50"/>
@@ -4951,7 +6351,7 @@
       </w:rPr>
     </w:lvl>
   </w:abstractNum>
-  <w:abstractNum w:abstractNumId="8" w15:restartNumberingAfterBreak="0">
+  <w:abstractNum w:abstractNumId="9" w15:restartNumberingAfterBreak="0">
     <w:nsid w:val="57E77C6D"/>
     <w:multiLevelType w:val="hybridMultilevel"/>
     <w:tmpl w:val="68482B8E"/>
@@ -5064,7 +6464,7 @@
       </w:rPr>
     </w:lvl>
   </w:abstractNum>
-  <w:abstractNum w:abstractNumId="9" w15:restartNumberingAfterBreak="0">
+  <w:abstractNum w:abstractNumId="10" w15:restartNumberingAfterBreak="0">
     <w:nsid w:val="585462AF"/>
     <w:multiLevelType w:val="multilevel"/>
     <w:tmpl w:val="4CE20E08"/>
@@ -5213,7 +6613,7 @@
       </w:rPr>
     </w:lvl>
   </w:abstractNum>
-  <w:abstractNum w:abstractNumId="10" w15:restartNumberingAfterBreak="0">
+  <w:abstractNum w:abstractNumId="11" w15:restartNumberingAfterBreak="0">
     <w:nsid w:val="5AE01D54"/>
     <w:multiLevelType w:val="hybridMultilevel"/>
     <w:tmpl w:val="C06209FE"/>
@@ -5326,7 +6726,7 @@
       </w:rPr>
     </w:lvl>
   </w:abstractNum>
-  <w:abstractNum w:abstractNumId="11" w15:restartNumberingAfterBreak="0">
+  <w:abstractNum w:abstractNumId="12" w15:restartNumberingAfterBreak="0">
     <w:nsid w:val="5F260433"/>
     <w:multiLevelType w:val="hybridMultilevel"/>
     <w:tmpl w:val="670A83B8"/>
@@ -5439,7 +6839,7 @@
       </w:rPr>
     </w:lvl>
   </w:abstractNum>
-  <w:abstractNum w:abstractNumId="12" w15:restartNumberingAfterBreak="0">
+  <w:abstractNum w:abstractNumId="13" w15:restartNumberingAfterBreak="0">
     <w:nsid w:val="742174A6"/>
     <w:multiLevelType w:val="hybridMultilevel"/>
     <w:tmpl w:val="B32E9BE6"/>
@@ -5552,7 +6952,7 @@
       </w:rPr>
     </w:lvl>
   </w:abstractNum>
-  <w:abstractNum w:abstractNumId="13" w15:restartNumberingAfterBreak="0">
+  <w:abstractNum w:abstractNumId="14" w15:restartNumberingAfterBreak="0">
     <w:nsid w:val="75C67ECB"/>
     <w:multiLevelType w:val="hybridMultilevel"/>
     <w:tmpl w:val="D57ED1C2"/>
@@ -5665,7 +7065,7 @@
       </w:rPr>
     </w:lvl>
   </w:abstractNum>
-  <w:abstractNum w:abstractNumId="14" w15:restartNumberingAfterBreak="0">
+  <w:abstractNum w:abstractNumId="15" w15:restartNumberingAfterBreak="0">
     <w:nsid w:val="7B7F7E0E"/>
     <w:multiLevelType w:val="hybridMultilevel"/>
     <w:tmpl w:val="773A8AE6"/>
@@ -5778,10 +7178,10 @@
       </w:rPr>
     </w:lvl>
   </w:abstractNum>
-  <w:abstractNum w:abstractNumId="15" w15:restartNumberingAfterBreak="0">
+  <w:abstractNum w:abstractNumId="16" w15:restartNumberingAfterBreak="0">
     <w:nsid w:val="7DF748FB"/>
     <w:multiLevelType w:val="hybridMultilevel"/>
-    <w:tmpl w:val="CCB0066A"/>
+    <w:tmpl w:val="2B388C02"/>
     <w:lvl w:ilvl="0" w:tplc="40090009">
       <w:start w:val="1"/>
       <w:numFmt w:val="bullet"/>
@@ -5892,52 +7292,55 @@
     </w:lvl>
   </w:abstractNum>
   <w:num w:numId="1" w16cid:durableId="661545724">
-    <w:abstractNumId w:val="3"/>
+    <w:abstractNumId w:val="4"/>
   </w:num>
   <w:num w:numId="2" w16cid:durableId="119537914">
     <w:abstractNumId w:val="1"/>
   </w:num>
   <w:num w:numId="3" w16cid:durableId="427426354">
-    <w:abstractNumId w:val="10"/>
+    <w:abstractNumId w:val="11"/>
   </w:num>
   <w:num w:numId="4" w16cid:durableId="1536849443">
-    <w:abstractNumId w:val="15"/>
+    <w:abstractNumId w:val="16"/>
   </w:num>
   <w:num w:numId="5" w16cid:durableId="1808008298">
-    <w:abstractNumId w:val="14"/>
+    <w:abstractNumId w:val="15"/>
   </w:num>
   <w:num w:numId="6" w16cid:durableId="1913588025">
     <w:abstractNumId w:val="0"/>
   </w:num>
   <w:num w:numId="7" w16cid:durableId="1390418286">
+    <w:abstractNumId w:val="10"/>
+  </w:num>
+  <w:num w:numId="8" w16cid:durableId="762993250">
     <w:abstractNumId w:val="9"/>
   </w:num>
-  <w:num w:numId="8" w16cid:durableId="762993250">
+  <w:num w:numId="9" w16cid:durableId="695884807">
+    <w:abstractNumId w:val="6"/>
+  </w:num>
+  <w:num w:numId="10" w16cid:durableId="1478573956">
+    <w:abstractNumId w:val="13"/>
+  </w:num>
+  <w:num w:numId="11" w16cid:durableId="775295112">
+    <w:abstractNumId w:val="12"/>
+  </w:num>
+  <w:num w:numId="12" w16cid:durableId="507793291">
     <w:abstractNumId w:val="8"/>
   </w:num>
-  <w:num w:numId="9" w16cid:durableId="695884807">
+  <w:num w:numId="13" w16cid:durableId="2120830113">
+    <w:abstractNumId w:val="14"/>
+  </w:num>
+  <w:num w:numId="14" w16cid:durableId="494302754">
     <w:abstractNumId w:val="5"/>
   </w:num>
-  <w:num w:numId="10" w16cid:durableId="1478573956">
-    <w:abstractNumId w:val="12"/>
+  <w:num w:numId="15" w16cid:durableId="1220822534">
+    <w:abstractNumId w:val="3"/>
   </w:num>
-  <w:num w:numId="11" w16cid:durableId="775295112">
-    <w:abstractNumId w:val="11"/>
-  </w:num>
-  <w:num w:numId="12" w16cid:durableId="507793291">
+  <w:num w:numId="16" w16cid:durableId="1315794724">
     <w:abstractNumId w:val="7"/>
   </w:num>
-  <w:num w:numId="13" w16cid:durableId="2120830113">
-    <w:abstractNumId w:val="13"/>
-  </w:num>
-  <w:num w:numId="14" w16cid:durableId="494302754">
-    <w:abstractNumId w:val="4"/>
-  </w:num>
-  <w:num w:numId="15" w16cid:durableId="1220822534">
+  <w:num w:numId="17" w16cid:durableId="2122801125">
     <w:abstractNumId w:val="2"/>
-  </w:num>
-  <w:num w:numId="16" w16cid:durableId="1315794724">
-    <w:abstractNumId w:val="6"/>
   </w:num>
 </w:numbering>
 </file>

</xml_diff>